<commit_message>
Added logout, edit and add movie functionality
</commit_message>
<xml_diff>
--- a/7Workshop-SPA/ShoeShelf_Условия.docx
+++ b/7Workshop-SPA/ShoeShelf_Условия.docx
@@ -163,24 +163,27 @@
           <w:noProof/>
           <w:highlight w:val="yellow"/>
         </w:rPr>
-        <w:t xml:space="preserve"> is allowed but is not obligatory.</w:t>
-      </w:r>
-      <w:r>
-        <w:rPr>
-          <w:noProof/>
-        </w:rPr>
-        <w:t xml:space="preserve"> The app keeps </w:t>
-      </w:r>
-      <w:r>
-        <w:rPr>
-          <w:b/>
-          <w:noProof/>
+        <w:t xml:space="preserve"> is allowed but is not obligatory</w:t>
+      </w:r>
+      <w:r>
+        <w:rPr>
+          <w:noProof/>
+          <w:highlight w:val="yellow"/>
+        </w:rPr>
+        <w:t xml:space="preserve">. The app keeps </w:t>
+      </w:r>
+      <w:r>
+        <w:rPr>
+          <w:b/>
+          <w:noProof/>
+          <w:highlight w:val="yellow"/>
         </w:rPr>
         <w:t>users</w:t>
       </w:r>
       <w:r>
         <w:rPr>
           <w:noProof/>
+          <w:highlight w:val="yellow"/>
         </w:rPr>
         <w:t xml:space="preserve"> and </w:t>
       </w:r>
@@ -188,12 +191,14 @@
         <w:rPr>
           <w:b/>
           <w:noProof/>
+          <w:highlight w:val="yellow"/>
         </w:rPr>
         <w:t>shoes</w:t>
       </w:r>
       <w:r>
         <w:rPr>
           <w:noProof/>
+          <w:highlight w:val="yellow"/>
         </w:rPr>
         <w:t xml:space="preserve">. </w:t>
       </w:r>
@@ -201,12 +206,14 @@
         <w:rPr>
           <w:b/>
           <w:noProof/>
+          <w:highlight w:val="yellow"/>
         </w:rPr>
         <w:t>Guests</w:t>
       </w:r>
       <w:r>
         <w:rPr>
           <w:noProof/>
+          <w:highlight w:val="yellow"/>
         </w:rPr>
         <w:t xml:space="preserve"> should be able to </w:t>
       </w:r>
@@ -214,12 +221,14 @@
         <w:rPr>
           <w:b/>
           <w:noProof/>
+          <w:highlight w:val="yellow"/>
         </w:rPr>
         <w:t>register</w:t>
       </w:r>
       <w:r>
         <w:rPr>
           <w:noProof/>
+          <w:highlight w:val="yellow"/>
         </w:rPr>
         <w:t xml:space="preserve"> and </w:t>
       </w:r>
@@ -227,12 +236,14 @@
         <w:rPr>
           <w:b/>
           <w:noProof/>
+          <w:highlight w:val="yellow"/>
         </w:rPr>
         <w:t>login</w:t>
       </w:r>
       <w:r>
         <w:rPr>
           <w:noProof/>
+          <w:highlight w:val="yellow"/>
         </w:rPr>
         <w:t xml:space="preserve">. Logged-in users should be able to view </w:t>
       </w:r>
@@ -240,6 +251,7 @@
         <w:rPr>
           <w:b/>
           <w:noProof/>
+          <w:highlight w:val="yellow"/>
         </w:rPr>
         <w:t xml:space="preserve">all </w:t>
       </w:r>
@@ -247,12 +259,14 @@
         <w:rPr>
           <w:b/>
           <w:noProof/>
+          <w:highlight w:val="yellow"/>
         </w:rPr>
         <w:t>shoes</w:t>
       </w:r>
       <w:r>
         <w:rPr>
           <w:noProof/>
+          <w:highlight w:val="yellow"/>
         </w:rPr>
         <w:t xml:space="preserve">, </w:t>
       </w:r>
@@ -260,12 +274,14 @@
         <w:rPr>
           <w:b/>
           <w:noProof/>
+          <w:highlight w:val="yellow"/>
         </w:rPr>
         <w:t>add</w:t>
       </w:r>
       <w:r>
         <w:rPr>
           <w:noProof/>
+          <w:highlight w:val="yellow"/>
         </w:rPr>
         <w:t xml:space="preserve"> </w:t>
       </w:r>
@@ -273,12 +289,14 @@
         <w:rPr>
           <w:b/>
           <w:noProof/>
+          <w:highlight w:val="yellow"/>
         </w:rPr>
         <w:t>shoes</w:t>
       </w:r>
       <w:r>
         <w:rPr>
           <w:noProof/>
+          <w:highlight w:val="yellow"/>
         </w:rPr>
         <w:t xml:space="preserve">, </w:t>
       </w:r>
@@ -286,6 +304,7 @@
         <w:rPr>
           <w:b/>
           <w:noProof/>
+          <w:highlight w:val="yellow"/>
         </w:rPr>
         <w:t>buy</w:t>
       </w:r>
@@ -293,6 +312,7 @@
         <w:rPr>
           <w:b/>
           <w:noProof/>
+          <w:highlight w:val="yellow"/>
         </w:rPr>
         <w:t xml:space="preserve"> </w:t>
       </w:r>
@@ -300,12 +320,14 @@
         <w:rPr>
           <w:b/>
           <w:noProof/>
+          <w:highlight w:val="yellow"/>
         </w:rPr>
         <w:t>shoes</w:t>
       </w:r>
       <w:r>
         <w:rPr>
           <w:noProof/>
+          <w:highlight w:val="yellow"/>
         </w:rPr>
         <w:t xml:space="preserve">, see </w:t>
       </w:r>
@@ -313,6 +335,7 @@
         <w:rPr>
           <w:b/>
           <w:noProof/>
+          <w:highlight w:val="yellow"/>
         </w:rPr>
         <w:t xml:space="preserve">details </w:t>
       </w:r>
@@ -320,6 +343,7 @@
         <w:rPr>
           <w:bCs/>
           <w:noProof/>
+          <w:highlight w:val="yellow"/>
         </w:rPr>
         <w:t>about a</w:t>
       </w:r>
@@ -327,6 +351,7 @@
         <w:rPr>
           <w:b/>
           <w:noProof/>
+          <w:highlight w:val="yellow"/>
         </w:rPr>
         <w:t xml:space="preserve"> </w:t>
       </w:r>
@@ -334,6 +359,7 @@
         <w:rPr>
           <w:b/>
           <w:noProof/>
+          <w:highlight w:val="yellow"/>
         </w:rPr>
         <w:t>shoes</w:t>
       </w:r>
@@ -341,12 +367,14 @@
         <w:rPr>
           <w:b/>
           <w:noProof/>
+          <w:highlight w:val="yellow"/>
         </w:rPr>
         <w:t xml:space="preserve"> </w:t>
       </w:r>
       <w:r>
         <w:rPr>
           <w:noProof/>
+          <w:highlight w:val="yellow"/>
         </w:rPr>
         <w:t>and</w:t>
       </w:r>
@@ -354,12 +382,14 @@
         <w:rPr>
           <w:b/>
           <w:noProof/>
+          <w:highlight w:val="yellow"/>
         </w:rPr>
         <w:t xml:space="preserve"> logout</w:t>
       </w:r>
       <w:r>
         <w:rPr>
           <w:noProof/>
+          <w:highlight w:val="yellow"/>
         </w:rPr>
         <w:t xml:space="preserve">. Logged-in users should also be able to </w:t>
       </w:r>
@@ -367,12 +397,14 @@
         <w:rPr>
           <w:b/>
           <w:noProof/>
+          <w:highlight w:val="yellow"/>
         </w:rPr>
         <w:t>edit</w:t>
       </w:r>
       <w:r>
         <w:rPr>
           <w:noProof/>
+          <w:highlight w:val="yellow"/>
         </w:rPr>
         <w:t xml:space="preserve"> or </w:t>
       </w:r>
@@ -380,12 +412,14 @@
         <w:rPr>
           <w:b/>
           <w:noProof/>
+          <w:highlight w:val="yellow"/>
         </w:rPr>
         <w:t>delete</w:t>
       </w:r>
       <w:r>
         <w:rPr>
           <w:noProof/>
+          <w:highlight w:val="yellow"/>
         </w:rPr>
         <w:t xml:space="preserve"> the </w:t>
       </w:r>
@@ -393,35 +427,38 @@
         <w:rPr>
           <w:b/>
           <w:noProof/>
-        </w:rPr>
-        <w:t>shoes</w:t>
-      </w:r>
-      <w:r>
-        <w:rPr>
-          <w:b/>
+          <w:highlight w:val="yellow"/>
+        </w:rPr>
+        <w:t xml:space="preserve">shoes </w:t>
+      </w:r>
+      <w:r>
+        <w:rPr>
+          <w:b/>
+          <w:noProof/>
+          <w:highlight w:val="yellow"/>
+        </w:rPr>
+        <w:t xml:space="preserve">they have </w:t>
+      </w:r>
+      <w:r>
+        <w:rPr>
+          <w:b/>
+          <w:noProof/>
+          <w:highlight w:val="yellow"/>
+        </w:rPr>
+        <w:t>added</w:t>
+      </w:r>
+      <w:r>
+        <w:rPr>
+          <w:noProof/>
+          <w:highlight w:val="yellow"/>
+        </w:rPr>
+        <w:t>.</w:t>
+      </w:r>
+      <w:r>
+        <w:rPr>
           <w:noProof/>
         </w:rPr>
         <w:t xml:space="preserve"> </w:t>
-      </w:r>
-      <w:r>
-        <w:rPr>
-          <w:b/>
-          <w:noProof/>
-        </w:rPr>
-        <w:t xml:space="preserve">they have </w:t>
-      </w:r>
-      <w:r>
-        <w:rPr>
-          <w:b/>
-          <w:noProof/>
-        </w:rPr>
-        <w:t>added</w:t>
-      </w:r>
-      <w:r>
-        <w:rPr>
-          <w:noProof/>
-        </w:rPr>
-        <w:t xml:space="preserve">. </w:t>
       </w:r>
     </w:p>
     <w:p>
@@ -433,12 +470,14 @@
         </w:numPr>
         <w:rPr>
           <w:noProof/>
+          <w:highlight w:val="yellow"/>
           <w:lang w:val="bg-BG"/>
         </w:rPr>
       </w:pPr>
       <w:r>
         <w:rPr>
           <w:noProof/>
+          <w:highlight w:val="yellow"/>
         </w:rPr>
         <w:t>Create a REST Service</w:t>
       </w:r>
@@ -447,18 +486,21 @@
       <w:pPr>
         <w:rPr>
           <w:noProof/>
+          <w:highlight w:val="yellow"/>
           <w:lang w:val="bg-BG"/>
         </w:rPr>
       </w:pPr>
       <w:r>
         <w:rPr>
           <w:noProof/>
+          <w:highlight w:val="yellow"/>
         </w:rPr>
         <w:t xml:space="preserve">Use any cloud-based </w:t>
       </w:r>
       <w:r>
         <w:rPr>
           <w:noProof/>
+          <w:highlight w:val="yellow"/>
         </w:rPr>
         <w:t>database</w:t>
       </w:r>
@@ -466,12 +508,14 @@
         <w:rPr>
           <w:b/>
           <w:noProof/>
+          <w:highlight w:val="yellow"/>
         </w:rPr>
         <w:t xml:space="preserve"> </w:t>
       </w:r>
       <w:r>
         <w:rPr>
           <w:noProof/>
+          <w:highlight w:val="yellow"/>
         </w:rPr>
         <w:t>and create application to keep your data in the cloud.</w:t>
       </w:r>
@@ -486,6 +530,7 @@
       <w:r>
         <w:rPr>
           <w:noProof/>
+          <w:highlight w:val="yellow"/>
         </w:rPr>
         <w:t xml:space="preserve">Create a collection called </w:t>
       </w:r>
@@ -493,6 +538,7 @@
         <w:rPr>
           <w:b/>
           <w:noProof/>
+          <w:highlight w:val="yellow"/>
         </w:rPr>
         <w:t>shoes</w:t>
       </w:r>
@@ -500,12 +546,14 @@
         <w:rPr>
           <w:b/>
           <w:noProof/>
+          <w:highlight w:val="yellow"/>
         </w:rPr>
         <w:t xml:space="preserve">. </w:t>
       </w:r>
       <w:r>
         <w:rPr>
           <w:noProof/>
+          <w:highlight w:val="yellow"/>
         </w:rPr>
         <w:t xml:space="preserve">Each </w:t>
       </w:r>
@@ -513,18 +561,21 @@
         <w:rPr>
           <w:b/>
           <w:noProof/>
+          <w:highlight w:val="yellow"/>
         </w:rPr>
         <w:t>shoes</w:t>
       </w:r>
       <w:r>
         <w:rPr>
           <w:noProof/>
+          <w:highlight w:val="yellow"/>
         </w:rPr>
         <w:t xml:space="preserve"> </w:t>
       </w:r>
       <w:r>
         <w:rPr>
           <w:noProof/>
+          <w:highlight w:val="yellow"/>
         </w:rPr>
         <w:t xml:space="preserve">has a </w:t>
       </w:r>
@@ -532,12 +583,14 @@
         <w:rPr>
           <w:b/>
           <w:noProof/>
+          <w:highlight w:val="yellow"/>
         </w:rPr>
         <w:t>name</w:t>
       </w:r>
       <w:r>
         <w:rPr>
           <w:noProof/>
+          <w:highlight w:val="yellow"/>
         </w:rPr>
         <w:t xml:space="preserve">, </w:t>
       </w:r>
@@ -545,18 +598,21 @@
         <w:rPr>
           <w:b/>
           <w:noProof/>
+          <w:highlight w:val="yellow"/>
         </w:rPr>
         <w:t>price</w:t>
       </w:r>
       <w:r>
         <w:rPr>
           <w:noProof/>
+          <w:highlight w:val="yellow"/>
         </w:rPr>
         <w:t>,</w:t>
       </w:r>
       <w:r>
         <w:rPr>
           <w:noProof/>
+          <w:highlight w:val="yellow"/>
         </w:rPr>
         <w:t xml:space="preserve"> </w:t>
       </w:r>
@@ -564,18 +620,21 @@
         <w:rPr>
           <w:b/>
           <w:noProof/>
+          <w:highlight w:val="yellow"/>
         </w:rPr>
         <w:t>imageUrl</w:t>
       </w:r>
       <w:r>
         <w:rPr>
           <w:noProof/>
+          <w:highlight w:val="yellow"/>
         </w:rPr>
         <w:t>,</w:t>
       </w:r>
       <w:r>
         <w:rPr>
           <w:noProof/>
+          <w:highlight w:val="yellow"/>
         </w:rPr>
         <w:t xml:space="preserve"> </w:t>
       </w:r>
@@ -583,23 +642,21 @@
         <w:rPr>
           <w:b/>
           <w:noProof/>
-        </w:rPr>
-        <w:t>description</w:t>
-      </w:r>
-      <w:r>
-        <w:rPr>
-          <w:b/>
-          <w:noProof/>
-        </w:rPr>
-        <w:t>, brand,</w:t>
-      </w:r>
-      <w:r>
+          <w:highlight w:val="yellow"/>
+        </w:rPr>
+        <w:t>description, brand,</w:t>
+      </w:r>
+      <w:r>
+        <w:rPr>
+          <w:highlight w:val="yellow"/>
+        </w:rPr>
         <w:t xml:space="preserve"> </w:t>
       </w:r>
       <w:r>
         <w:rPr>
           <w:b/>
           <w:noProof/>
+          <w:highlight w:val="yellow"/>
         </w:rPr>
         <w:t>creator</w:t>
       </w:r>
@@ -607,12 +664,14 @@
         <w:rPr>
           <w:b/>
           <w:noProof/>
+          <w:highlight w:val="yellow"/>
         </w:rPr>
         <w:t xml:space="preserve"> </w:t>
       </w:r>
       <w:r>
         <w:rPr>
           <w:noProof/>
+          <w:highlight w:val="yellow"/>
         </w:rPr>
         <w:t xml:space="preserve">and </w:t>
       </w:r>
@@ -620,6 +679,7 @@
         <w:rPr>
           <w:b/>
           <w:noProof/>
+          <w:highlight w:val="yellow"/>
         </w:rPr>
         <w:t xml:space="preserve">people </w:t>
       </w:r>
@@ -627,12 +687,14 @@
         <w:rPr>
           <w:b/>
           <w:noProof/>
+          <w:highlight w:val="yellow"/>
         </w:rPr>
         <w:t>bought</w:t>
       </w:r>
       <w:r>
         <w:rPr>
           <w:noProof/>
+          <w:highlight w:val="yellow"/>
         </w:rPr>
         <w:t xml:space="preserve"> </w:t>
       </w:r>
@@ -640,12 +702,14 @@
         <w:rPr>
           <w:b/>
           <w:noProof/>
+          <w:highlight w:val="yellow"/>
         </w:rPr>
         <w:t>it</w:t>
       </w:r>
       <w:r>
         <w:rPr>
           <w:noProof/>
+          <w:highlight w:val="yellow"/>
         </w:rPr>
         <w:t>.</w:t>
       </w:r>
@@ -667,25 +731,27 @@
         <w:autoSpaceDN w:val="0"/>
         <w:textAlignment w:val="baseline"/>
         <w:rPr>
+          <w:highlight w:val="yellow"/>
           <w:lang w:val="bg-BG"/>
         </w:rPr>
       </w:pPr>
       <w:r>
+        <w:rPr>
+          <w:highlight w:val="yellow"/>
+        </w:rPr>
         <w:t xml:space="preserve">Create </w:t>
       </w:r>
       <w:r>
         <w:rPr>
           <w:noProof/>
-        </w:rPr>
-        <w:t>S</w:t>
-      </w:r>
-      <w:r>
-        <w:rPr>
-          <w:noProof/>
-        </w:rPr>
-        <w:t xml:space="preserve">hoes </w:t>
-      </w:r>
-      <w:r>
+          <w:highlight w:val="yellow"/>
+        </w:rPr>
+        <w:t xml:space="preserve">Shoes </w:t>
+      </w:r>
+      <w:r>
+        <w:rPr>
+          <w:highlight w:val="yellow"/>
+        </w:rPr>
         <w:t>Application</w:t>
       </w:r>
     </w:p>
@@ -699,6 +765,7 @@
           <w:color w:val="7C380A"/>
           <w:sz w:val="36"/>
           <w:szCs w:val="36"/>
+          <w:highlight w:val="yellow"/>
           <w:lang w:val="bg-BG"/>
         </w:rPr>
       </w:pPr>
@@ -711,6 +778,7 @@
           <w:color w:val="7C380A"/>
           <w:sz w:val="36"/>
           <w:szCs w:val="36"/>
+          <w:highlight w:val="yellow"/>
         </w:rPr>
         <w:t>HTML and CSS</w:t>
       </w:r>
@@ -719,12 +787,14 @@
       <w:pPr>
         <w:rPr>
           <w:noProof/>
+          <w:highlight w:val="yellow"/>
           <w:lang w:val="bg-BG"/>
         </w:rPr>
       </w:pPr>
       <w:r>
         <w:rPr>
           <w:noProof/>
+          <w:highlight w:val="yellow"/>
         </w:rPr>
         <w:t xml:space="preserve">You have been given the web design of the application as </w:t>
       </w:r>
@@ -732,12 +802,14 @@
         <w:rPr>
           <w:b/>
           <w:noProof/>
+          <w:highlight w:val="yellow"/>
         </w:rPr>
         <w:t>HTML</w:t>
       </w:r>
       <w:r>
         <w:rPr>
           <w:noProof/>
+          <w:highlight w:val="yellow"/>
         </w:rPr>
         <w:t xml:space="preserve"> + </w:t>
       </w:r>
@@ -745,12 +817,14 @@
         <w:rPr>
           <w:b/>
           <w:noProof/>
+          <w:highlight w:val="yellow"/>
         </w:rPr>
         <w:t>CSS</w:t>
       </w:r>
       <w:r>
         <w:rPr>
           <w:noProof/>
+          <w:highlight w:val="yellow"/>
         </w:rPr>
         <w:t xml:space="preserve"> files.</w:t>
       </w:r>
@@ -764,12 +838,14 @@
         </w:numPr>
         <w:rPr>
           <w:noProof/>
+          <w:highlight w:val="yellow"/>
           <w:lang w:val="bg-BG"/>
         </w:rPr>
       </w:pPr>
       <w:r>
         <w:rPr>
           <w:noProof/>
+          <w:highlight w:val="yellow"/>
         </w:rPr>
         <w:t xml:space="preserve">Initially all views and forms are shown by the HTML. Your application may </w:t>
       </w:r>
@@ -777,6 +853,7 @@
         <w:rPr>
           <w:b/>
           <w:noProof/>
+          <w:highlight w:val="yellow"/>
         </w:rPr>
         <w:t>hide</w:t>
       </w:r>
@@ -784,6 +861,7 @@
         <w:rPr>
           <w:bCs/>
           <w:noProof/>
+          <w:highlight w:val="yellow"/>
         </w:rPr>
         <w:t>/</w:t>
       </w:r>
@@ -791,24 +869,28 @@
         <w:rPr>
           <w:b/>
           <w:noProof/>
+          <w:highlight w:val="yellow"/>
         </w:rPr>
         <w:t>show elements</w:t>
       </w:r>
       <w:r>
         <w:rPr>
           <w:noProof/>
+          <w:highlight w:val="yellow"/>
         </w:rPr>
         <w:t xml:space="preserve"> by CSS (</w:t>
       </w:r>
       <w:r>
         <w:rPr>
           <w:rStyle w:val="CodeChar"/>
+          <w:highlight w:val="yellow"/>
         </w:rPr>
         <w:t>display: none</w:t>
       </w:r>
       <w:r>
         <w:rPr>
           <w:noProof/>
+          <w:highlight w:val="yellow"/>
         </w:rPr>
         <w:t xml:space="preserve">) or </w:t>
       </w:r>
@@ -816,6 +898,7 @@
         <w:rPr>
           <w:b/>
           <w:noProof/>
+          <w:highlight w:val="yellow"/>
         </w:rPr>
         <w:t>delete</w:t>
       </w:r>
@@ -823,6 +906,7 @@
         <w:rPr>
           <w:bCs/>
           <w:noProof/>
+          <w:highlight w:val="yellow"/>
         </w:rPr>
         <w:t>/</w:t>
       </w:r>
@@ -830,12 +914,14 @@
         <w:rPr>
           <w:b/>
           <w:noProof/>
+          <w:highlight w:val="yellow"/>
         </w:rPr>
         <w:t>reattach</w:t>
       </w:r>
       <w:r>
         <w:rPr>
           <w:noProof/>
+          <w:highlight w:val="yellow"/>
         </w:rPr>
         <w:t xml:space="preserve"> from and to the DOM all unneeded elements, or just display the views it needs to display.</w:t>
       </w:r>
@@ -849,27 +935,34 @@
         </w:numPr>
         <w:rPr>
           <w:noProof/>
+          <w:highlight w:val="yellow"/>
           <w:lang w:val="bg-BG"/>
         </w:rPr>
       </w:pPr>
       <w:r>
         <w:rPr>
           <w:noProof/>
+          <w:highlight w:val="yellow"/>
         </w:rPr>
         <w:t xml:space="preserve">You may render the views/forms/components with </w:t>
       </w:r>
       <w:r>
         <w:rPr>
           <w:b/>
+          <w:highlight w:val="yellow"/>
         </w:rPr>
         <w:t>JavaScript</w:t>
       </w:r>
       <w:r>
+        <w:rPr>
+          <w:highlight w:val="yellow"/>
+        </w:rPr>
         <w:t xml:space="preserve"> </w:t>
       </w:r>
       <w:r>
         <w:rPr>
           <w:noProof/>
+          <w:highlight w:val="yellow"/>
         </w:rPr>
         <w:t xml:space="preserve">or </w:t>
       </w:r>
@@ -877,12 +970,14 @@
         <w:rPr>
           <w:b/>
           <w:noProof/>
+          <w:highlight w:val="yellow"/>
         </w:rPr>
         <w:t>Handlebars</w:t>
       </w:r>
       <w:r>
         <w:rPr>
           <w:noProof/>
+          <w:highlight w:val="yellow"/>
         </w:rPr>
         <w:t>.</w:t>
       </w:r>
@@ -896,12 +991,14 @@
         </w:numPr>
         <w:rPr>
           <w:noProof/>
+          <w:highlight w:val="yellow"/>
           <w:lang w:val="bg-BG"/>
         </w:rPr>
       </w:pPr>
       <w:r>
         <w:rPr>
           <w:noProof/>
+          <w:highlight w:val="yellow"/>
         </w:rPr>
         <w:t xml:space="preserve">You are </w:t>
       </w:r>
@@ -909,12 +1006,14 @@
         <w:rPr>
           <w:rStyle w:val="Strong"/>
           <w:noProof/>
+          <w:highlight w:val="yellow"/>
         </w:rPr>
         <w:t>allowed</w:t>
       </w:r>
       <w:r>
         <w:rPr>
           <w:noProof/>
+          <w:highlight w:val="yellow"/>
         </w:rPr>
         <w:t xml:space="preserve"> to add </w:t>
       </w:r>
@@ -922,32 +1021,16 @@
         <w:rPr>
           <w:rStyle w:val="Strong"/>
           <w:noProof/>
+          <w:highlight w:val="yellow"/>
         </w:rPr>
         <w:t>attributes</w:t>
       </w:r>
       <w:r>
         <w:rPr>
           <w:noProof/>
-        </w:rPr>
-        <w:t xml:space="preserve"> to any</w:t>
-      </w:r>
-      <w:r>
-        <w:rPr>
-          <w:noProof/>
-        </w:rPr>
-        <w:t xml:space="preserve"> HTML</w:t>
-      </w:r>
-      <w:r>
-        <w:rPr>
-          <w:noProof/>
-        </w:rPr>
-        <w:t xml:space="preserve"> elements. </w:t>
-      </w:r>
-      <w:r>
-        <w:rPr>
-          <w:noProof/>
-        </w:rPr>
-        <w:t xml:space="preserve"> </w:t>
+          <w:highlight w:val="yellow"/>
+        </w:rPr>
+        <w:t xml:space="preserve"> to any HTML elements.  </w:t>
       </w:r>
     </w:p>
     <w:p>
@@ -961,12 +1044,14 @@
         <w:rPr>
           <w:b/>
           <w:noProof/>
+          <w:highlight w:val="yellow"/>
         </w:rPr>
         <w:t>Important</w:t>
       </w:r>
       <w:r>
         <w:rPr>
           <w:noProof/>
+          <w:highlight w:val="yellow"/>
         </w:rPr>
         <w:t xml:space="preserve">: Don’t change the elements’ </w:t>
       </w:r>
@@ -974,12 +1059,14 @@
         <w:rPr>
           <w:b/>
           <w:noProof/>
+          <w:highlight w:val="yellow"/>
         </w:rPr>
         <w:t>class names</w:t>
       </w:r>
       <w:r>
         <w:rPr>
           <w:noProof/>
+          <w:highlight w:val="yellow"/>
         </w:rPr>
         <w:t xml:space="preserve"> and </w:t>
       </w:r>
@@ -987,24 +1074,28 @@
         <w:rPr>
           <w:b/>
           <w:noProof/>
+          <w:highlight w:val="yellow"/>
         </w:rPr>
         <w:t>ids</w:t>
       </w:r>
       <w:r>
         <w:rPr>
           <w:noProof/>
+          <w:highlight w:val="yellow"/>
         </w:rPr>
         <w:t>. Don’t rename form fields/link</w:t>
       </w:r>
       <w:r>
         <w:rPr>
           <w:noProof/>
+          <w:highlight w:val="yellow"/>
         </w:rPr>
         <w:t xml:space="preserve">/ids. You may modify </w:t>
       </w:r>
       <w:r>
         <w:rPr>
           <w:rStyle w:val="CodeChar"/>
+          <w:highlight w:val="yellow"/>
         </w:rPr>
         <w:t>href</w:t>
       </w:r>
@@ -1012,18 +1103,21 @@
         <w:rPr>
           <w:rStyle w:val="Strong"/>
           <w:noProof/>
+          <w:highlight w:val="yellow"/>
         </w:rPr>
         <w:t xml:space="preserve"> attributes</w:t>
       </w:r>
       <w:r>
         <w:rPr>
           <w:noProof/>
+          <w:highlight w:val="yellow"/>
         </w:rPr>
         <w:t xml:space="preserve"> of links and add </w:t>
       </w:r>
       <w:r>
         <w:rPr>
           <w:rStyle w:val="CodeChar"/>
+          <w:highlight w:val="yellow"/>
         </w:rPr>
         <w:t>action</w:t>
       </w:r>
@@ -1031,12 +1125,14 @@
         <w:rPr>
           <w:rStyle w:val="Strong"/>
           <w:noProof/>
+          <w:highlight w:val="yellow"/>
         </w:rPr>
         <w:t>/</w:t>
       </w:r>
       <w:r>
         <w:rPr>
           <w:rStyle w:val="CodeChar"/>
+          <w:highlight w:val="yellow"/>
         </w:rPr>
         <w:t>method</w:t>
       </w:r>
@@ -1044,12 +1140,14 @@
         <w:rPr>
           <w:rStyle w:val="Strong"/>
           <w:noProof/>
+          <w:highlight w:val="yellow"/>
         </w:rPr>
         <w:t xml:space="preserve"> attributes</w:t>
       </w:r>
       <w:r>
         <w:rPr>
           <w:noProof/>
+          <w:highlight w:val="yellow"/>
         </w:rPr>
         <w:t xml:space="preserve"> to </w:t>
       </w:r>
@@ -1058,12 +1156,14 @@
           <w:b/>
           <w:bCs/>
           <w:noProof/>
+          <w:highlight w:val="yellow"/>
         </w:rPr>
         <w:t>forms</w:t>
       </w:r>
       <w:r>
         <w:rPr>
           <w:noProof/>
+          <w:highlight w:val="yellow"/>
         </w:rPr>
         <w:t>, to allow the use of a routing library.</w:t>
       </w:r>
@@ -1143,6 +1243,7 @@
           <w:color w:val="8F400B"/>
           <w:sz w:val="32"/>
           <w:szCs w:val="32"/>
+          <w:highlight w:val="yellow"/>
           <w:lang w:val="bg-BG"/>
         </w:rPr>
       </w:pPr>
@@ -1154,6 +1255,7 @@
           <w:color w:val="8F400B"/>
           <w:sz w:val="32"/>
           <w:szCs w:val="32"/>
+          <w:highlight w:val="yellow"/>
         </w:rPr>
         <w:t>Navigation Bar (5 Pts)</w:t>
       </w:r>
@@ -1162,12 +1264,14 @@
       <w:pPr>
         <w:rPr>
           <w:noProof/>
+          <w:highlight w:val="yellow"/>
           <w:lang w:val="bg-BG"/>
         </w:rPr>
       </w:pPr>
       <w:r>
         <w:rPr>
           <w:noProof/>
+          <w:highlight w:val="yellow"/>
         </w:rPr>
         <w:t>Navigation links should correctly change the current page (view).</w:t>
       </w:r>
@@ -1181,12 +1285,14 @@
         </w:numPr>
         <w:rPr>
           <w:noProof/>
+          <w:highlight w:val="yellow"/>
           <w:lang w:val="bg-BG"/>
         </w:rPr>
       </w:pPr>
       <w:r>
         <w:rPr>
           <w:noProof/>
+          <w:highlight w:val="yellow"/>
         </w:rPr>
         <w:t xml:space="preserve">Clicking on the links in the </w:t>
       </w:r>
@@ -1194,18 +1300,21 @@
         <w:rPr>
           <w:b/>
           <w:noProof/>
+          <w:highlight w:val="yellow"/>
         </w:rPr>
         <w:t>NavBar</w:t>
       </w:r>
       <w:r>
         <w:rPr>
           <w:noProof/>
+          <w:highlight w:val="yellow"/>
         </w:rPr>
         <w:t xml:space="preserve"> should display the view behind the</w:t>
       </w:r>
       <w:r>
         <w:rPr>
           <w:noProof/>
+          <w:highlight w:val="yellow"/>
           <w:lang w:val="bg-BG"/>
         </w:rPr>
         <w:t xml:space="preserve"> </w:t>
@@ -1213,12 +1322,14 @@
       <w:r>
         <w:rPr>
           <w:noProof/>
+          <w:highlight w:val="yellow"/>
         </w:rPr>
         <w:t>navigation</w:t>
       </w:r>
       <w:r>
         <w:rPr>
           <w:noProof/>
+          <w:highlight w:val="yellow"/>
         </w:rPr>
         <w:t xml:space="preserve"> link.</w:t>
       </w:r>
@@ -1232,12 +1343,14 @@
         </w:numPr>
         <w:rPr>
           <w:noProof/>
+          <w:highlight w:val="yellow"/>
           <w:lang w:val="bg-BG"/>
         </w:rPr>
       </w:pPr>
       <w:r>
         <w:rPr>
           <w:noProof/>
+          <w:highlight w:val="yellow"/>
         </w:rPr>
         <w:t xml:space="preserve">Your application may </w:t>
       </w:r>
@@ -1245,6 +1358,7 @@
         <w:rPr>
           <w:b/>
           <w:noProof/>
+          <w:highlight w:val="yellow"/>
         </w:rPr>
         <w:t>hide</w:t>
       </w:r>
@@ -1252,6 +1366,7 @@
         <w:rPr>
           <w:bCs/>
           <w:noProof/>
+          <w:highlight w:val="yellow"/>
         </w:rPr>
         <w:t>/</w:t>
       </w:r>
@@ -1259,24 +1374,28 @@
         <w:rPr>
           <w:b/>
           <w:noProof/>
+          <w:highlight w:val="yellow"/>
         </w:rPr>
         <w:t>show elements</w:t>
       </w:r>
       <w:r>
         <w:rPr>
           <w:noProof/>
+          <w:highlight w:val="yellow"/>
         </w:rPr>
         <w:t xml:space="preserve"> by CSS (</w:t>
       </w:r>
       <w:r>
         <w:rPr>
           <w:rStyle w:val="CodeChar"/>
+          <w:highlight w:val="yellow"/>
         </w:rPr>
         <w:t>display: none</w:t>
       </w:r>
       <w:r>
         <w:rPr>
           <w:noProof/>
+          <w:highlight w:val="yellow"/>
         </w:rPr>
         <w:t xml:space="preserve">) or </w:t>
       </w:r>
@@ -1284,6 +1403,7 @@
         <w:rPr>
           <w:b/>
           <w:noProof/>
+          <w:highlight w:val="yellow"/>
         </w:rPr>
         <w:t>delete</w:t>
       </w:r>
@@ -1291,6 +1411,7 @@
         <w:rPr>
           <w:bCs/>
           <w:noProof/>
+          <w:highlight w:val="yellow"/>
         </w:rPr>
         <w:t>/</w:t>
       </w:r>
@@ -1298,12 +1419,14 @@
         <w:rPr>
           <w:b/>
           <w:noProof/>
+          <w:highlight w:val="yellow"/>
         </w:rPr>
         <w:t>reattach</w:t>
       </w:r>
       <w:r>
         <w:rPr>
           <w:noProof/>
+          <w:highlight w:val="yellow"/>
         </w:rPr>
         <w:t xml:space="preserve"> from and to the DOM all unneeded elements, or just display the views it needs to display.</w:t>
       </w:r>
@@ -1318,6 +1441,7 @@
         <w:rPr>
           <w:b/>
           <w:noProof/>
+          <w:highlight w:val="yellow"/>
           <w:lang w:val="bg-BG"/>
         </w:rPr>
       </w:pPr>
@@ -1325,18 +1449,21 @@
         <w:rPr>
           <w:b/>
           <w:noProof/>
+          <w:highlight w:val="yellow"/>
         </w:rPr>
         <w:t>The Logged-in</w:t>
       </w:r>
       <w:r>
         <w:rPr>
           <w:noProof/>
+          <w:highlight w:val="yellow"/>
         </w:rPr>
         <w:t xml:space="preserve"> user navbar should contain the following elements:</w:t>
       </w:r>
       <w:r>
         <w:rPr>
           <w:noProof/>
+          <w:highlight w:val="yellow"/>
         </w:rPr>
         <w:t>[</w:t>
       </w:r>
@@ -1344,18 +1471,21 @@
         <w:rPr>
           <w:b/>
           <w:noProof/>
+          <w:highlight w:val="yellow"/>
         </w:rPr>
         <w:t>Create new offer</w:t>
       </w:r>
       <w:r>
         <w:rPr>
           <w:noProof/>
+          <w:highlight w:val="yellow"/>
         </w:rPr>
         <w:t>]</w:t>
       </w:r>
       <w:r>
         <w:rPr>
           <w:noProof/>
+          <w:highlight w:val="yellow"/>
           <w:lang w:val="bg-BG"/>
         </w:rPr>
         <w:t xml:space="preserve"> </w:t>
@@ -1363,6 +1493,7 @@
       <w:r>
         <w:rPr>
           <w:noProof/>
+          <w:highlight w:val="yellow"/>
         </w:rPr>
         <w:t xml:space="preserve">a </w:t>
       </w:r>
@@ -1370,48 +1501,56 @@
         <w:rPr>
           <w:b/>
           <w:noProof/>
+          <w:highlight w:val="yellow"/>
         </w:rPr>
         <w:t>link</w:t>
       </w:r>
       <w:r>
         <w:rPr>
           <w:noProof/>
+          <w:highlight w:val="yellow"/>
         </w:rPr>
         <w:t xml:space="preserve"> to the </w:t>
       </w:r>
       <w:r>
         <w:rPr>
           <w:rStyle w:val="CodeChar"/>
+          <w:highlight w:val="yellow"/>
         </w:rPr>
         <w:t>Create</w:t>
       </w:r>
       <w:r>
         <w:rPr>
           <w:noProof/>
+          <w:highlight w:val="yellow"/>
         </w:rPr>
         <w:t xml:space="preserve"> </w:t>
       </w:r>
       <w:r>
         <w:rPr>
           <w:rStyle w:val="CodeChar"/>
+          <w:highlight w:val="yellow"/>
         </w:rPr>
         <w:t>page</w:t>
       </w:r>
       <w:r>
         <w:rPr>
           <w:noProof/>
+          <w:highlight w:val="yellow"/>
         </w:rPr>
         <w:t>,</w:t>
       </w:r>
       <w:r>
         <w:rPr>
           <w:noProof/>
+          <w:highlight w:val="yellow"/>
         </w:rPr>
         <w:t xml:space="preserve"> </w:t>
       </w:r>
       <w:r>
         <w:rPr>
           <w:noProof/>
+          <w:highlight w:val="yellow"/>
         </w:rPr>
         <w:t xml:space="preserve">the </w:t>
       </w:r>
@@ -1419,6 +1558,7 @@
         <w:rPr>
           <w:b/>
           <w:noProof/>
+          <w:highlight w:val="yellow"/>
         </w:rPr>
         <w:t>Sho</w:t>
       </w:r>
@@ -1426,12 +1566,14 @@
         <w:rPr>
           <w:b/>
           <w:noProof/>
+          <w:highlight w:val="yellow"/>
         </w:rPr>
         <w:t>e Shelf</w:t>
       </w:r>
       <w:r>
         <w:rPr>
           <w:noProof/>
+          <w:highlight w:val="yellow"/>
         </w:rPr>
         <w:t xml:space="preserve"> </w:t>
       </w:r>
@@ -1439,84 +1581,98 @@
         <w:rPr>
           <w:b/>
           <w:noProof/>
+          <w:highlight w:val="yellow"/>
         </w:rPr>
         <w:t>logo</w:t>
       </w:r>
       <w:r>
         <w:rPr>
           <w:noProof/>
+          <w:highlight w:val="yellow"/>
         </w:rPr>
         <w:t xml:space="preserve"> </w:t>
       </w:r>
       <w:r>
         <w:rPr>
           <w:noProof/>
+          <w:highlight w:val="yellow"/>
         </w:rPr>
         <w:t>-</w:t>
       </w:r>
       <w:r>
         <w:rPr>
           <w:noProof/>
+          <w:highlight w:val="yellow"/>
         </w:rPr>
         <w:t xml:space="preserve"> link to the listed shoes, </w:t>
       </w:r>
       <w:r>
         <w:rPr>
           <w:noProof/>
+          <w:highlight w:val="yellow"/>
         </w:rPr>
         <w:t>the user caption ("</w:t>
       </w:r>
       <w:r>
         <w:rPr>
           <w:noProof/>
+          <w:highlight w:val="yellow"/>
         </w:rPr>
         <w:t xml:space="preserve">Welcome, </w:t>
       </w:r>
       <w:r>
         <w:rPr>
           <w:noProof/>
+          <w:highlight w:val="yellow"/>
         </w:rPr>
         <w:t>{</w:t>
       </w:r>
       <w:r>
         <w:rPr>
           <w:rStyle w:val="CodeChar"/>
+          <w:highlight w:val="yellow"/>
         </w:rPr>
         <w:t>email</w:t>
       </w:r>
       <w:r>
         <w:rPr>
           <w:noProof/>
+          <w:highlight w:val="yellow"/>
         </w:rPr>
         <w:t>}") and</w:t>
       </w:r>
       <w:r>
         <w:rPr>
           <w:noProof/>
+          <w:highlight w:val="yellow"/>
         </w:rPr>
         <w:t xml:space="preserve"> [</w:t>
       </w:r>
       <w:r>
         <w:rPr>
           <w:rStyle w:val="CodeChar"/>
+          <w:highlight w:val="yellow"/>
         </w:rPr>
         <w:t>Logout</w:t>
       </w:r>
       <w:r>
         <w:rPr>
           <w:noProof/>
+          <w:highlight w:val="yellow"/>
         </w:rPr>
         <w:t>]</w:t>
       </w:r>
       <w:r>
         <w:rPr>
           <w:noProof/>
+          <w:highlight w:val="yellow"/>
         </w:rPr>
         <w:t xml:space="preserve"> link</w:t>
       </w:r>
       <w:r>
         <w:rPr>
           <w:noProof/>
+          <w:highlight w:val="yellow"/>
         </w:rPr>
         <w:t>.</w:t>
       </w:r>
@@ -1579,24 +1735,28 @@
         </w:numPr>
         <w:rPr>
           <w:noProof/>
+          <w:highlight w:val="yellow"/>
           <w:lang w:val="bg-BG"/>
         </w:rPr>
       </w:pPr>
       <w:r>
         <w:rPr>
           <w:noProof/>
+          <w:highlight w:val="yellow"/>
         </w:rPr>
         <w:t>The guest users navbar should co</w:t>
       </w:r>
       <w:r>
         <w:rPr>
           <w:noProof/>
+          <w:highlight w:val="yellow"/>
         </w:rPr>
         <w:t>ntain the following elements: :</w:t>
       </w:r>
       <w:r>
         <w:rPr>
           <w:noProof/>
+          <w:highlight w:val="yellow"/>
         </w:rPr>
         <w:t xml:space="preserve"> </w:t>
       </w:r>
@@ -1604,12 +1764,14 @@
         <w:rPr>
           <w:b/>
           <w:noProof/>
+          <w:highlight w:val="yellow"/>
         </w:rPr>
         <w:t>Shoe Shelf</w:t>
       </w:r>
       <w:r>
         <w:rPr>
           <w:noProof/>
+          <w:highlight w:val="yellow"/>
         </w:rPr>
         <w:t xml:space="preserve"> with the </w:t>
       </w:r>
@@ -1617,18 +1779,21 @@
         <w:rPr>
           <w:b/>
           <w:noProof/>
+          <w:highlight w:val="yellow"/>
         </w:rPr>
         <w:t>logo</w:t>
       </w:r>
       <w:r>
         <w:rPr>
           <w:noProof/>
+          <w:highlight w:val="yellow"/>
         </w:rPr>
         <w:t xml:space="preserve"> inbetween</w:t>
       </w:r>
       <w:r>
         <w:rPr>
           <w:noProof/>
+          <w:highlight w:val="yellow"/>
         </w:rPr>
         <w:t>.</w:t>
       </w:r>
@@ -1694,20 +1859,13 @@
     <w:p>
       <w:pPr>
         <w:rPr>
-          <w:noProof/>
-          <w:lang w:val="bg-BG"/>
-        </w:rPr>
-      </w:pPr>
-    </w:p>
-    <w:p>
-      <w:pPr>
-        <w:rPr>
           <w:rFonts w:eastAsiaTheme="majorEastAsia" w:cstheme="majorBidi"/>
           <w:b/>
           <w:noProof/>
           <w:color w:val="8F400B"/>
           <w:sz w:val="32"/>
           <w:szCs w:val="32"/>
+          <w:highlight w:val="yellow"/>
           <w:lang w:val="bg-BG"/>
         </w:rPr>
       </w:pPr>
@@ -1719,6 +1877,7 @@
           <w:color w:val="8F400B"/>
           <w:sz w:val="32"/>
           <w:szCs w:val="32"/>
+          <w:highlight w:val="yellow"/>
         </w:rPr>
         <w:t>Home Page (Guest) (5 Pts)</w:t>
       </w:r>
@@ -1733,6 +1892,7 @@
       <w:r>
         <w:rPr>
           <w:noProof/>
+          <w:highlight w:val="yellow"/>
         </w:rPr>
         <w:t xml:space="preserve">The initial page (view) should display the </w:t>
       </w:r>
@@ -1740,12 +1900,14 @@
         <w:rPr>
           <w:b/>
           <w:noProof/>
+          <w:highlight w:val="yellow"/>
         </w:rPr>
         <w:t>guest</w:t>
       </w:r>
       <w:r>
         <w:rPr>
           <w:noProof/>
+          <w:highlight w:val="yellow"/>
         </w:rPr>
         <w:t xml:space="preserve"> </w:t>
       </w:r>
@@ -1753,12 +1915,14 @@
         <w:rPr>
           <w:b/>
           <w:noProof/>
+          <w:highlight w:val="yellow"/>
         </w:rPr>
         <w:t>navigation bar</w:t>
       </w:r>
       <w:r>
         <w:rPr>
           <w:noProof/>
+          <w:highlight w:val="yellow"/>
         </w:rPr>
         <w:t xml:space="preserve">  + </w:t>
       </w:r>
@@ -1766,12 +1930,14 @@
         <w:rPr>
           <w:b/>
           <w:noProof/>
+          <w:highlight w:val="yellow"/>
         </w:rPr>
         <w:t>Guest Home Page</w:t>
       </w:r>
       <w:r>
         <w:rPr>
           <w:noProof/>
+          <w:highlight w:val="yellow"/>
         </w:rPr>
         <w:t xml:space="preserve"> + </w:t>
       </w:r>
@@ -1779,12 +1945,14 @@
         <w:rPr>
           <w:rStyle w:val="CodeChar"/>
           <w:rFonts w:asciiTheme="minorHAnsi" w:hAnsiTheme="minorHAnsi" w:cstheme="minorHAnsi"/>
+          <w:highlight w:val="yellow"/>
         </w:rPr>
         <w:t>Footer</w:t>
       </w:r>
       <w:r>
         <w:rPr>
           <w:noProof/>
+          <w:highlight w:val="yellow"/>
         </w:rPr>
         <w:t>.</w:t>
       </w:r>
@@ -1802,9 +1970,9 @@
           <w:noProof/>
         </w:rPr>
         <w:drawing>
-          <wp:inline distT="0" distB="0" distL="0" distR="0" wp14:anchorId="7070EC37" wp14:editId="35643529">
-            <wp:extent cx="5429885" cy="4543203"/>
-            <wp:effectExtent l="133350" t="114300" r="132715" b="143510"/>
+          <wp:inline distT="0" distB="0" distL="0" distR="0" wp14:anchorId="7070EC37" wp14:editId="133FAC89">
+            <wp:extent cx="2185721" cy="1828800"/>
+            <wp:effectExtent l="114300" t="114300" r="100330" b="152400"/>
             <wp:docPr id="13" name="Picture 13"/>
             <wp:cNvGraphicFramePr>
               <a:graphicFrameLocks xmlns:a="http://schemas.openxmlformats.org/drawingml/2006/main" noChangeAspect="1"/>
@@ -1825,7 +1993,7 @@
                   <pic:spPr>
                     <a:xfrm>
                       <a:off x="0" y="0"/>
-                      <a:ext cx="5435782" cy="4548137"/>
+                      <a:ext cx="2191731" cy="1833829"/>
                     </a:xfrm>
                     <a:prstGeom prst="rect">
                       <a:avLst/>
@@ -1879,6 +2047,7 @@
           <w:color w:val="8F400B"/>
           <w:sz w:val="32"/>
           <w:szCs w:val="32"/>
+          <w:highlight w:val="yellow"/>
           <w:lang w:val="bg-BG"/>
         </w:rPr>
       </w:pPr>
@@ -1890,6 +2059,7 @@
           <w:color w:val="8F400B"/>
           <w:sz w:val="32"/>
           <w:szCs w:val="32"/>
+          <w:highlight w:val="yellow"/>
         </w:rPr>
         <w:t>Register User (5 Pts)</w:t>
       </w:r>
@@ -1900,12 +2070,14 @@
         <w:jc w:val="both"/>
         <w:rPr>
           <w:noProof/>
+          <w:highlight w:val="yellow"/>
           <w:lang w:val="bg-BG"/>
         </w:rPr>
       </w:pPr>
       <w:r>
         <w:rPr>
           <w:noProof/>
+          <w:highlight w:val="yellow"/>
         </w:rPr>
         <w:t xml:space="preserve">By given </w:t>
       </w:r>
@@ -1913,12 +2085,14 @@
         <w:rPr>
           <w:b/>
           <w:noProof/>
+          <w:highlight w:val="yellow"/>
         </w:rPr>
         <w:t>email</w:t>
       </w:r>
       <w:r>
         <w:rPr>
           <w:noProof/>
+          <w:highlight w:val="yellow"/>
         </w:rPr>
         <w:t xml:space="preserve"> and </w:t>
       </w:r>
@@ -1926,12 +2100,14 @@
         <w:rPr>
           <w:b/>
           <w:noProof/>
+          <w:highlight w:val="yellow"/>
         </w:rPr>
         <w:t xml:space="preserve">password, </w:t>
       </w:r>
       <w:r>
         <w:rPr>
           <w:noProof/>
+          <w:highlight w:val="yellow"/>
         </w:rPr>
         <w:t>the app should register a new user in the system.</w:t>
       </w:r>
@@ -1946,12 +2122,14 @@
         <w:spacing w:before="120" w:line="240" w:lineRule="auto"/>
         <w:rPr>
           <w:noProof/>
+          <w:highlight w:val="yellow"/>
           <w:lang w:val="bg-BG"/>
         </w:rPr>
       </w:pPr>
       <w:r>
         <w:rPr>
           <w:noProof/>
+          <w:highlight w:val="yellow"/>
         </w:rPr>
         <w:t>The following validations should be made:</w:t>
       </w:r>
@@ -1966,12 +2144,14 @@
         <w:spacing w:before="120" w:line="240" w:lineRule="auto"/>
         <w:rPr>
           <w:noProof/>
+          <w:highlight w:val="yellow"/>
           <w:lang w:val="bg-BG"/>
         </w:rPr>
       </w:pPr>
       <w:r>
         <w:rPr>
           <w:noProof/>
+          <w:highlight w:val="yellow"/>
         </w:rPr>
         <w:t xml:space="preserve">The </w:t>
       </w:r>
@@ -1979,24 +2159,28 @@
         <w:rPr>
           <w:b/>
           <w:noProof/>
+          <w:highlight w:val="yellow"/>
         </w:rPr>
         <w:t>email</w:t>
       </w:r>
       <w:r>
         <w:rPr>
           <w:noProof/>
+          <w:highlight w:val="yellow"/>
         </w:rPr>
         <w:t xml:space="preserve"> </w:t>
       </w:r>
       <w:r>
         <w:rPr>
           <w:noProof/>
+          <w:highlight w:val="yellow"/>
         </w:rPr>
         <w:t>input must</w:t>
       </w:r>
       <w:r>
         <w:rPr>
           <w:noProof/>
+          <w:highlight w:val="yellow"/>
         </w:rPr>
         <w:t xml:space="preserve"> be </w:t>
       </w:r>
@@ -2004,6 +2188,7 @@
         <w:rPr>
           <w:b/>
           <w:noProof/>
+          <w:highlight w:val="yellow"/>
         </w:rPr>
         <w:t>filled</w:t>
       </w:r>
@@ -2018,12 +2203,14 @@
         <w:spacing w:before="120" w:line="240" w:lineRule="auto"/>
         <w:rPr>
           <w:noProof/>
+          <w:highlight w:val="yellow"/>
           <w:lang w:val="bg-BG"/>
         </w:rPr>
       </w:pPr>
       <w:r>
         <w:rPr>
           <w:noProof/>
+          <w:highlight w:val="yellow"/>
         </w:rPr>
         <w:t xml:space="preserve">The </w:t>
       </w:r>
@@ -2031,12 +2218,14 @@
         <w:rPr>
           <w:b/>
           <w:noProof/>
+          <w:highlight w:val="yellow"/>
         </w:rPr>
         <w:t xml:space="preserve">password </w:t>
       </w:r>
       <w:r>
         <w:rPr>
           <w:noProof/>
+          <w:highlight w:val="yellow"/>
         </w:rPr>
         <w:t xml:space="preserve">should be </w:t>
       </w:r>
@@ -2044,12 +2233,14 @@
         <w:rPr>
           <w:b/>
           <w:noProof/>
+          <w:highlight w:val="yellow"/>
         </w:rPr>
         <w:t>at least 6 characters</w:t>
       </w:r>
       <w:r>
         <w:rPr>
           <w:noProof/>
+          <w:highlight w:val="yellow"/>
         </w:rPr>
         <w:t xml:space="preserve"> long</w:t>
       </w:r>
@@ -2064,12 +2255,14 @@
         <w:spacing w:before="120" w:line="240" w:lineRule="auto"/>
         <w:rPr>
           <w:noProof/>
+          <w:highlight w:val="yellow"/>
           <w:lang w:val="bg-BG"/>
         </w:rPr>
       </w:pPr>
       <w:r>
         <w:rPr>
           <w:noProof/>
+          <w:highlight w:val="yellow"/>
         </w:rPr>
         <w:t xml:space="preserve">The </w:t>
       </w:r>
@@ -2077,12 +2270,14 @@
         <w:rPr>
           <w:b/>
           <w:noProof/>
+          <w:highlight w:val="yellow"/>
         </w:rPr>
         <w:t>repeat password</w:t>
       </w:r>
       <w:r>
         <w:rPr>
           <w:noProof/>
+          <w:highlight w:val="yellow"/>
         </w:rPr>
         <w:t xml:space="preserve"> should be </w:t>
       </w:r>
@@ -2090,6 +2285,7 @@
         <w:rPr>
           <w:b/>
           <w:noProof/>
+          <w:highlight w:val="yellow"/>
         </w:rPr>
         <w:t>equal to the password</w:t>
       </w:r>
@@ -2105,12 +2301,14 @@
         <w:jc w:val="both"/>
         <w:rPr>
           <w:noProof/>
+          <w:highlight w:val="yellow"/>
           <w:lang w:val="bg-BG"/>
         </w:rPr>
       </w:pPr>
       <w:r>
         <w:rPr>
           <w:noProof/>
+          <w:highlight w:val="yellow"/>
         </w:rPr>
         <w:t xml:space="preserve">Keep the user data in the browser's </w:t>
       </w:r>
@@ -2118,6 +2316,7 @@
         <w:rPr>
           <w:b/>
           <w:noProof/>
+          <w:highlight w:val="yellow"/>
         </w:rPr>
         <w:t>session</w:t>
       </w:r>
@@ -2125,6 +2324,7 @@
         <w:rPr>
           <w:b/>
           <w:noProof/>
+          <w:highlight w:val="yellow"/>
         </w:rPr>
         <w:t xml:space="preserve"> or</w:t>
       </w:r>
@@ -2132,6 +2332,7 @@
         <w:rPr>
           <w:b/>
           <w:noProof/>
+          <w:highlight w:val="yellow"/>
         </w:rPr>
         <w:t xml:space="preserve"> local</w:t>
       </w:r>
@@ -2139,18 +2340,21 @@
         <w:rPr>
           <w:b/>
           <w:noProof/>
+          <w:highlight w:val="yellow"/>
         </w:rPr>
         <w:t xml:space="preserve"> storage</w:t>
       </w:r>
       <w:r>
         <w:rPr>
           <w:noProof/>
+          <w:highlight w:val="yellow"/>
         </w:rPr>
         <w:t>.</w:t>
       </w:r>
       <w:r>
         <w:rPr>
           <w:noProof/>
+          <w:highlight w:val="yellow"/>
         </w:rPr>
         <w:t xml:space="preserve"> </w:t>
       </w:r>
@@ -2166,12 +2370,14 @@
         <w:jc w:val="both"/>
         <w:rPr>
           <w:noProof/>
+          <w:highlight w:val="yellow"/>
           <w:lang w:val="bg-BG"/>
         </w:rPr>
       </w:pPr>
       <w:r>
         <w:rPr>
           <w:noProof/>
+          <w:highlight w:val="yellow"/>
         </w:rPr>
         <w:t xml:space="preserve">After a </w:t>
       </w:r>
@@ -2179,12 +2385,14 @@
         <w:rPr>
           <w:b/>
           <w:noProof/>
+          <w:highlight w:val="yellow"/>
         </w:rPr>
         <w:t>successful registration</w:t>
       </w:r>
       <w:r>
         <w:rPr>
           <w:noProof/>
+          <w:highlight w:val="yellow"/>
         </w:rPr>
         <w:t xml:space="preserve"> redirect to </w:t>
       </w:r>
@@ -2192,15 +2400,9 @@
         <w:rPr>
           <w:b/>
           <w:noProof/>
-        </w:rPr>
-        <w:t>Home page</w:t>
-      </w:r>
-      <w:r>
-        <w:rPr>
-          <w:b/>
-          <w:noProof/>
-        </w:rPr>
-        <w:t>.</w:t>
+          <w:highlight w:val="yellow"/>
+        </w:rPr>
+        <w:t>Home page.</w:t>
       </w:r>
     </w:p>
     <w:p>
@@ -2214,12 +2416,14 @@
         <w:jc w:val="both"/>
         <w:rPr>
           <w:noProof/>
+          <w:highlight w:val="yellow"/>
           <w:lang w:val="bg-BG"/>
         </w:rPr>
       </w:pPr>
       <w:r>
         <w:rPr>
           <w:noProof/>
+          <w:highlight w:val="yellow"/>
         </w:rPr>
         <w:t xml:space="preserve">In case of </w:t>
       </w:r>
@@ -2227,26 +2431,16 @@
         <w:rPr>
           <w:b/>
           <w:noProof/>
+          <w:highlight w:val="yellow"/>
         </w:rPr>
         <w:t>error</w:t>
       </w:r>
       <w:r>
         <w:rPr>
           <w:noProof/>
-        </w:rPr>
-        <w:t xml:space="preserve">, </w:t>
-      </w:r>
-      <w:r>
-        <w:rPr>
-          <w:noProof/>
-        </w:rPr>
-        <w:t>nothing happens,</w:t>
-      </w:r>
-      <w:r>
-        <w:rPr>
-          <w:noProof/>
-        </w:rPr>
-        <w:t xml:space="preserve"> the user should be able to fill in the form again.</w:t>
+          <w:highlight w:val="yellow"/>
+        </w:rPr>
+        <w:t>, nothing happens, the user should be able to fill in the form again.</w:t>
       </w:r>
     </w:p>
     <w:p>
@@ -2269,11 +2463,10 @@
         <w:rPr>
           <w:noProof/>
         </w:rPr>
-        <w:lastRenderedPageBreak/>
         <w:drawing>
-          <wp:inline distT="0" distB="0" distL="0" distR="0" wp14:anchorId="55C3B9DD" wp14:editId="1B3389FB">
-            <wp:extent cx="3509010" cy="4351922"/>
-            <wp:effectExtent l="114300" t="114300" r="110490" b="144145"/>
+          <wp:inline distT="0" distB="0" distL="0" distR="0" wp14:anchorId="55C3B9DD" wp14:editId="3FB6FFB8">
+            <wp:extent cx="1505305" cy="1866900"/>
+            <wp:effectExtent l="114300" t="114300" r="114300" b="152400"/>
             <wp:docPr id="10" name="Picture 10"/>
             <wp:cNvGraphicFramePr>
               <a:graphicFrameLocks xmlns:a="http://schemas.openxmlformats.org/drawingml/2006/main" noChangeAspect="1"/>
@@ -2294,7 +2487,7 @@
                   <pic:spPr>
                     <a:xfrm>
                       <a:off x="0" y="0"/>
-                      <a:ext cx="3517478" cy="4362425"/>
+                      <a:ext cx="1512687" cy="1876056"/>
                     </a:xfrm>
                     <a:prstGeom prst="rect">
                       <a:avLst/>
@@ -2348,6 +2541,7 @@
           <w:color w:val="8F400B"/>
           <w:sz w:val="32"/>
           <w:szCs w:val="32"/>
+          <w:highlight w:val="yellow"/>
           <w:lang w:val="bg-BG"/>
         </w:rPr>
       </w:pPr>
@@ -2359,6 +2553,7 @@
           <w:color w:val="8F400B"/>
           <w:sz w:val="32"/>
           <w:szCs w:val="32"/>
+          <w:highlight w:val="yellow"/>
         </w:rPr>
         <w:t>Login User (5 Pts)</w:t>
       </w:r>
@@ -2369,12 +2564,14 @@
         <w:jc w:val="both"/>
         <w:rPr>
           <w:noProof/>
+          <w:highlight w:val="yellow"/>
           <w:lang w:val="bg-BG"/>
         </w:rPr>
       </w:pPr>
       <w:r>
         <w:rPr>
           <w:noProof/>
+          <w:highlight w:val="yellow"/>
         </w:rPr>
         <w:t xml:space="preserve">By given </w:t>
       </w:r>
@@ -2382,18 +2579,21 @@
         <w:rPr>
           <w:b/>
           <w:noProof/>
+          <w:highlight w:val="yellow"/>
         </w:rPr>
         <w:t>email</w:t>
       </w:r>
       <w:r>
         <w:rPr>
           <w:noProof/>
+          <w:highlight w:val="yellow"/>
         </w:rPr>
         <w:t xml:space="preserve"> </w:t>
       </w:r>
       <w:r>
         <w:rPr>
           <w:noProof/>
+          <w:highlight w:val="yellow"/>
         </w:rPr>
         <w:t xml:space="preserve">and </w:t>
       </w:r>
@@ -2401,12 +2601,14 @@
         <w:rPr>
           <w:b/>
           <w:noProof/>
+          <w:highlight w:val="yellow"/>
         </w:rPr>
         <w:t>password,</w:t>
       </w:r>
       <w:r>
         <w:rPr>
           <w:noProof/>
+          <w:highlight w:val="yellow"/>
         </w:rPr>
         <w:t xml:space="preserve"> the app should login an existing user.</w:t>
       </w:r>
@@ -2422,12 +2624,14 @@
         <w:jc w:val="both"/>
         <w:rPr>
           <w:noProof/>
+          <w:highlight w:val="yellow"/>
           <w:lang w:val="bg-BG"/>
         </w:rPr>
       </w:pPr>
       <w:r>
         <w:rPr>
           <w:noProof/>
+          <w:highlight w:val="yellow"/>
         </w:rPr>
         <w:t xml:space="preserve">Keep the user data in the browser's </w:t>
       </w:r>
@@ -2435,6 +2639,7 @@
         <w:rPr>
           <w:b/>
           <w:noProof/>
+          <w:highlight w:val="yellow"/>
         </w:rPr>
         <w:t>session</w:t>
       </w:r>
@@ -2442,6 +2647,7 @@
         <w:rPr>
           <w:b/>
           <w:noProof/>
+          <w:highlight w:val="yellow"/>
         </w:rPr>
         <w:t xml:space="preserve"> or locale</w:t>
       </w:r>
@@ -2449,18 +2655,21 @@
         <w:rPr>
           <w:b/>
           <w:noProof/>
+          <w:highlight w:val="yellow"/>
         </w:rPr>
         <w:t xml:space="preserve"> storage</w:t>
       </w:r>
       <w:r>
         <w:rPr>
           <w:noProof/>
+          <w:highlight w:val="yellow"/>
         </w:rPr>
         <w:t>.</w:t>
       </w:r>
       <w:r>
         <w:rPr>
           <w:noProof/>
+          <w:highlight w:val="yellow"/>
         </w:rPr>
         <w:t xml:space="preserve"> </w:t>
       </w:r>
@@ -2476,12 +2685,14 @@
         <w:jc w:val="both"/>
         <w:rPr>
           <w:noProof/>
+          <w:highlight w:val="yellow"/>
           <w:lang w:val="bg-BG"/>
         </w:rPr>
       </w:pPr>
       <w:r>
         <w:rPr>
           <w:noProof/>
+          <w:highlight w:val="yellow"/>
         </w:rPr>
         <w:t xml:space="preserve">After a </w:t>
       </w:r>
@@ -2489,19 +2700,14 @@
         <w:rPr>
           <w:b/>
           <w:noProof/>
-        </w:rPr>
-        <w:t xml:space="preserve">successful </w:t>
-      </w:r>
-      <w:r>
-        <w:rPr>
-          <w:b/>
-          <w:noProof/>
-        </w:rPr>
-        <w:t>login</w:t>
-      </w:r>
-      <w:r>
-        <w:rPr>
-          <w:noProof/>
+          <w:highlight w:val="yellow"/>
+        </w:rPr>
+        <w:t>successful login</w:t>
+      </w:r>
+      <w:r>
+        <w:rPr>
+          <w:noProof/>
+          <w:highlight w:val="yellow"/>
         </w:rPr>
         <w:t xml:space="preserve"> redirect to </w:t>
       </w:r>
@@ -2509,15 +2715,9 @@
         <w:rPr>
           <w:b/>
           <w:noProof/>
-        </w:rPr>
-        <w:t>Home page</w:t>
-      </w:r>
-      <w:r>
-        <w:rPr>
-          <w:b/>
-          <w:noProof/>
-        </w:rPr>
-        <w:t>.</w:t>
+          <w:highlight w:val="yellow"/>
+        </w:rPr>
+        <w:t>Home page.</w:t>
       </w:r>
     </w:p>
     <w:p>
@@ -2531,12 +2731,14 @@
         <w:jc w:val="both"/>
         <w:rPr>
           <w:noProof/>
+          <w:highlight w:val="yellow"/>
           <w:lang w:val="bg-BG"/>
         </w:rPr>
       </w:pPr>
       <w:r>
         <w:rPr>
           <w:noProof/>
+          <w:highlight w:val="yellow"/>
         </w:rPr>
         <w:t xml:space="preserve">In case of </w:t>
       </w:r>
@@ -2544,26 +2746,16 @@
         <w:rPr>
           <w:b/>
           <w:noProof/>
+          <w:highlight w:val="yellow"/>
         </w:rPr>
         <w:t>error</w:t>
       </w:r>
       <w:r>
         <w:rPr>
           <w:noProof/>
-        </w:rPr>
-        <w:t xml:space="preserve">, </w:t>
-      </w:r>
-      <w:r>
-        <w:rPr>
-          <w:noProof/>
-        </w:rPr>
-        <w:t>nothing happens,</w:t>
-      </w:r>
-      <w:r>
-        <w:rPr>
-          <w:noProof/>
-        </w:rPr>
-        <w:t xml:space="preserve"> the user should be able to fill in the login form again.</w:t>
+          <w:highlight w:val="yellow"/>
+        </w:rPr>
+        <w:t>, nothing happens, the user should be able to fill in the login form again.</w:t>
       </w:r>
     </w:p>
     <w:p>
@@ -2578,10 +2770,11 @@
         <w:rPr>
           <w:noProof/>
         </w:rPr>
+        <w:lastRenderedPageBreak/>
         <w:drawing>
-          <wp:inline distT="0" distB="0" distL="0" distR="0" wp14:anchorId="55AE5DAC" wp14:editId="70668CF1">
-            <wp:extent cx="3863975" cy="2941320"/>
-            <wp:effectExtent l="133350" t="114300" r="136525" b="144780"/>
+          <wp:inline distT="0" distB="0" distL="0" distR="0" wp14:anchorId="55AE5DAC" wp14:editId="567F3FCC">
+            <wp:extent cx="1895475" cy="1442866"/>
+            <wp:effectExtent l="114300" t="114300" r="104775" b="138430"/>
             <wp:docPr id="15" name="Picture 15"/>
             <wp:cNvGraphicFramePr>
               <a:graphicFrameLocks xmlns:a="http://schemas.openxmlformats.org/drawingml/2006/main" noChangeAspect="1"/>
@@ -2601,7 +2794,7 @@
                   <pic:spPr bwMode="auto">
                     <a:xfrm>
                       <a:off x="0" y="0"/>
-                      <a:ext cx="3871082" cy="2946730"/>
+                      <a:ext cx="1903435" cy="1448926"/>
                     </a:xfrm>
                     <a:prstGeom prst="rect">
                       <a:avLst/>
@@ -2663,6 +2856,7 @@
           <w:color w:val="8F400B"/>
           <w:sz w:val="32"/>
           <w:szCs w:val="32"/>
+          <w:highlight w:val="yellow"/>
           <w:lang w:val="bg-BG"/>
         </w:rPr>
       </w:pPr>
@@ -2674,8 +2868,8 @@
           <w:color w:val="8F400B"/>
           <w:sz w:val="32"/>
           <w:szCs w:val="32"/>
-        </w:rPr>
-        <w:lastRenderedPageBreak/>
+          <w:highlight w:val="yellow"/>
+        </w:rPr>
         <w:t>Logout (5 Pts)</w:t>
       </w:r>
     </w:p>
@@ -2685,11 +2879,13 @@
         <w:jc w:val="both"/>
         <w:rPr>
           <w:noProof/>
-        </w:rPr>
-      </w:pPr>
-      <w:r>
-        <w:rPr>
-          <w:noProof/>
+          <w:highlight w:val="yellow"/>
+        </w:rPr>
+      </w:pPr>
+      <w:r>
+        <w:rPr>
+          <w:noProof/>
+          <w:highlight w:val="yellow"/>
         </w:rPr>
         <w:t xml:space="preserve">Successfully logged in users should be able to </w:t>
       </w:r>
@@ -2697,18 +2893,21 @@
         <w:rPr>
           <w:b/>
           <w:noProof/>
+          <w:highlight w:val="yellow"/>
         </w:rPr>
         <w:t>logout</w:t>
       </w:r>
       <w:r>
         <w:rPr>
           <w:noProof/>
+          <w:highlight w:val="yellow"/>
         </w:rPr>
         <w:t xml:space="preserve"> from the app.</w:t>
       </w:r>
       <w:r>
         <w:rPr>
           <w:noProof/>
+          <w:highlight w:val="yellow"/>
         </w:rPr>
         <w:t xml:space="preserve"> </w:t>
       </w:r>
@@ -2724,12 +2923,14 @@
         <w:jc w:val="both"/>
         <w:rPr>
           <w:noProof/>
+          <w:highlight w:val="yellow"/>
           <w:lang w:val="bg-BG"/>
         </w:rPr>
       </w:pPr>
       <w:r>
         <w:rPr>
           <w:noProof/>
+          <w:highlight w:val="yellow"/>
         </w:rPr>
         <w:t xml:space="preserve">The </w:t>
       </w:r>
@@ -2737,12 +2938,14 @@
         <w:rPr>
           <w:b/>
           <w:noProof/>
+          <w:highlight w:val="yellow"/>
         </w:rPr>
         <w:t>"logout" REST service</w:t>
       </w:r>
       <w:r>
         <w:rPr>
           <w:noProof/>
+          <w:highlight w:val="yellow"/>
         </w:rPr>
         <w:t xml:space="preserve"> at the back-end  </w:t>
       </w:r>
@@ -2750,12 +2953,14 @@
         <w:rPr>
           <w:b/>
           <w:noProof/>
+          <w:highlight w:val="yellow"/>
         </w:rPr>
         <w:t>must</w:t>
       </w:r>
       <w:r>
         <w:rPr>
           <w:noProof/>
+          <w:highlight w:val="yellow"/>
         </w:rPr>
         <w:t xml:space="preserve"> be called at logout</w:t>
       </w:r>
@@ -2771,6 +2976,7 @@
         <w:jc w:val="both"/>
         <w:rPr>
           <w:noProof/>
+          <w:highlight w:val="yellow"/>
           <w:lang w:val="bg-BG"/>
         </w:rPr>
       </w:pPr>
@@ -2778,6 +2984,7 @@
         <w:rPr>
           <w:noProof/>
           <w:color w:val="000000" w:themeColor="text1"/>
+          <w:highlight w:val="yellow"/>
         </w:rPr>
         <w:t>All local information in the browser (</w:t>
       </w:r>
@@ -2786,6 +2993,7 @@
           <w:b/>
           <w:noProof/>
           <w:color w:val="000000" w:themeColor="text1"/>
+          <w:highlight w:val="yellow"/>
         </w:rPr>
         <w:t>user session data</w:t>
       </w:r>
@@ -2793,6 +3001,7 @@
         <w:rPr>
           <w:noProof/>
           <w:color w:val="000000" w:themeColor="text1"/>
+          <w:highlight w:val="yellow"/>
         </w:rPr>
         <w:t>) about the current user should be deleted</w:t>
       </w:r>
@@ -2808,12 +3017,14 @@
         <w:jc w:val="both"/>
         <w:rPr>
           <w:noProof/>
+          <w:highlight w:val="yellow"/>
           <w:lang w:val="bg-BG"/>
         </w:rPr>
       </w:pPr>
       <w:r>
         <w:rPr>
           <w:noProof/>
+          <w:highlight w:val="yellow"/>
         </w:rPr>
         <w:t xml:space="preserve">After a </w:t>
       </w:r>
@@ -2821,19 +3032,14 @@
         <w:rPr>
           <w:b/>
           <w:noProof/>
-        </w:rPr>
-        <w:t xml:space="preserve">successful </w:t>
-      </w:r>
-      <w:r>
-        <w:rPr>
-          <w:b/>
-          <w:noProof/>
-        </w:rPr>
-        <w:t>logout</w:t>
-      </w:r>
-      <w:r>
-        <w:rPr>
-          <w:noProof/>
+          <w:highlight w:val="yellow"/>
+        </w:rPr>
+        <w:t>successful logout</w:t>
+      </w:r>
+      <w:r>
+        <w:rPr>
+          <w:noProof/>
+          <w:highlight w:val="yellow"/>
         </w:rPr>
         <w:t xml:space="preserve"> redirect to </w:t>
       </w:r>
@@ -2841,22 +3047,9 @@
         <w:rPr>
           <w:b/>
           <w:noProof/>
-        </w:rPr>
-        <w:t>Login</w:t>
-      </w:r>
-      <w:r>
-        <w:rPr>
-          <w:b/>
-          <w:noProof/>
-        </w:rPr>
-        <w:t xml:space="preserve"> page</w:t>
-      </w:r>
-      <w:r>
-        <w:rPr>
-          <w:b/>
-          <w:noProof/>
-        </w:rPr>
-        <w:t>.</w:t>
+          <w:highlight w:val="yellow"/>
+        </w:rPr>
+        <w:t>Login page.</w:t>
       </w:r>
     </w:p>
     <w:p>
@@ -2868,6 +3061,7 @@
           <w:color w:val="8F400B"/>
           <w:sz w:val="32"/>
           <w:szCs w:val="32"/>
+          <w:highlight w:val="yellow"/>
           <w:lang w:val="bg-BG"/>
         </w:rPr>
       </w:pPr>
@@ -2879,6 +3073,7 @@
           <w:color w:val="8F400B"/>
           <w:sz w:val="32"/>
           <w:szCs w:val="32"/>
+          <w:highlight w:val="yellow"/>
         </w:rPr>
         <w:t>Home Page</w:t>
       </w:r>
@@ -2890,8 +3085,9 @@
           <w:color w:val="8F400B"/>
           <w:sz w:val="32"/>
           <w:szCs w:val="32"/>
-        </w:rPr>
-        <w:t>(</w:t>
+          <w:highlight w:val="yellow"/>
+        </w:rPr>
+        <w:t xml:space="preserve">(Logged in User) </w:t>
       </w:r>
       <w:r>
         <w:rPr>
@@ -2901,28 +3097,7 @@
           <w:color w:val="8F400B"/>
           <w:sz w:val="32"/>
           <w:szCs w:val="32"/>
-        </w:rPr>
-        <w:t>Logged in User</w:t>
-      </w:r>
-      <w:r>
-        <w:rPr>
-          <w:rFonts w:eastAsiaTheme="majorEastAsia" w:cstheme="majorBidi"/>
-          <w:b/>
-          <w:noProof/>
-          <w:color w:val="8F400B"/>
-          <w:sz w:val="32"/>
-          <w:szCs w:val="32"/>
-        </w:rPr>
-        <w:t xml:space="preserve">) </w:t>
-      </w:r>
-      <w:r>
-        <w:rPr>
-          <w:rFonts w:eastAsiaTheme="majorEastAsia" w:cstheme="majorBidi"/>
-          <w:b/>
-          <w:noProof/>
-          <w:color w:val="8F400B"/>
-          <w:sz w:val="32"/>
-          <w:szCs w:val="32"/>
+          <w:highlight w:val="yellow"/>
         </w:rPr>
         <w:t xml:space="preserve"> (30 Pts)</w:t>
       </w:r>
@@ -2937,12 +3112,14 @@
       <w:r>
         <w:rPr>
           <w:noProof/>
+          <w:highlight w:val="yellow"/>
         </w:rPr>
         <w:t xml:space="preserve">Successfully logged-in users should be welcomed by the </w:t>
       </w:r>
       <w:r>
         <w:rPr>
           <w:rStyle w:val="CodeChar"/>
+          <w:highlight w:val="yellow"/>
         </w:rPr>
         <w:t>Home</w:t>
       </w:r>
@@ -2950,36 +3127,42 @@
         <w:rPr>
           <w:b/>
           <w:noProof/>
+          <w:highlight w:val="yellow"/>
         </w:rPr>
         <w:t xml:space="preserve"> </w:t>
       </w:r>
       <w:r>
         <w:rPr>
           <w:rStyle w:val="CodeChar"/>
+          <w:highlight w:val="yellow"/>
         </w:rPr>
         <w:t>page</w:t>
       </w:r>
       <w:r>
         <w:rPr>
           <w:noProof/>
+          <w:highlight w:val="yellow"/>
         </w:rPr>
         <w:t xml:space="preserve">. They should be able to see all </w:t>
       </w:r>
       <w:r>
         <w:rPr>
           <w:noProof/>
+          <w:highlight w:val="yellow"/>
         </w:rPr>
         <w:t xml:space="preserve">added </w:t>
       </w:r>
       <w:r>
         <w:rPr>
           <w:noProof/>
+          <w:highlight w:val="yellow"/>
         </w:rPr>
         <w:t>shoes</w:t>
       </w:r>
       <w:r>
         <w:rPr>
           <w:noProof/>
+          <w:highlight w:val="yellow"/>
         </w:rPr>
         <w:t>:</w:t>
       </w:r>
@@ -2997,9 +3180,9 @@
           <w:noProof/>
         </w:rPr>
         <w:drawing>
-          <wp:inline distT="0" distB="0" distL="0" distR="0" wp14:anchorId="655B3F36" wp14:editId="6B11587E">
-            <wp:extent cx="4919345" cy="4051447"/>
-            <wp:effectExtent l="133350" t="114300" r="128905" b="139700"/>
+          <wp:inline distT="0" distB="0" distL="0" distR="0" wp14:anchorId="655B3F36" wp14:editId="3572FFC5">
+            <wp:extent cx="2226347" cy="1833562"/>
+            <wp:effectExtent l="114300" t="114300" r="116840" b="147955"/>
             <wp:docPr id="18" name="Picture 18"/>
             <wp:cNvGraphicFramePr>
               <a:graphicFrameLocks xmlns:a="http://schemas.openxmlformats.org/drawingml/2006/main" noChangeAspect="1"/>
@@ -3020,7 +3203,7 @@
                   <pic:spPr>
                     <a:xfrm>
                       <a:off x="0" y="0"/>
-                      <a:ext cx="4922444" cy="4053999"/>
+                      <a:ext cx="2229011" cy="1835756"/>
                     </a:xfrm>
                     <a:prstGeom prst="rect">
                       <a:avLst/>
@@ -3216,6 +3399,7 @@
       <w:r>
         <w:rPr>
           <w:noProof/>
+          <w:highlight w:val="yellow"/>
         </w:rPr>
         <w:t xml:space="preserve">Logged-in users should be able to </w:t>
       </w:r>
@@ -3223,6 +3407,7 @@
         <w:rPr>
           <w:b/>
           <w:noProof/>
+          <w:highlight w:val="yellow"/>
         </w:rPr>
         <w:t>add</w:t>
       </w:r>
@@ -3230,6 +3415,7 @@
         <w:rPr>
           <w:b/>
           <w:noProof/>
+          <w:highlight w:val="yellow"/>
         </w:rPr>
         <w:t xml:space="preserve"> </w:t>
       </w:r>
@@ -3237,14 +3423,22 @@
         <w:rPr>
           <w:b/>
           <w:noProof/>
+          <w:highlight w:val="yellow"/>
         </w:rPr>
         <w:t>shoes</w:t>
       </w:r>
       <w:r>
         <w:rPr>
           <w:noProof/>
-        </w:rPr>
-        <w:t xml:space="preserve">. </w:t>
+          <w:highlight w:val="yellow"/>
+        </w:rPr>
+        <w:t>.</w:t>
+      </w:r>
+      <w:r>
+        <w:rPr>
+          <w:noProof/>
+        </w:rPr>
+        <w:t xml:space="preserve"> </w:t>
       </w:r>
     </w:p>
     <w:p>
@@ -3259,7 +3453,6 @@
           <w:noProof/>
           <w:highlight w:val="yellow"/>
         </w:rPr>
-        <w:lastRenderedPageBreak/>
         <w:t xml:space="preserve">Clicking the </w:t>
       </w:r>
       <w:r>
@@ -3425,6 +3618,7 @@
           <w:noProof/>
           <w:highlight w:val="yellow"/>
         </w:rPr>
+        <w:lastRenderedPageBreak/>
         <w:t xml:space="preserve">All </w:t>
       </w:r>
       <w:r>
@@ -4004,6 +4198,7 @@
       <w:r>
         <w:rPr>
           <w:noProof/>
+          <w:highlight w:val="yellow"/>
         </w:rPr>
         <w:t xml:space="preserve">Logged-in users should be able to </w:t>
       </w:r>
@@ -4011,22 +4206,15 @@
         <w:rPr>
           <w:b/>
           <w:noProof/>
-        </w:rPr>
-        <w:t>vi</w:t>
-      </w:r>
-      <w:bookmarkStart w:id="0" w:name="_GoBack"/>
-      <w:bookmarkEnd w:id="0"/>
-      <w:r>
-        <w:rPr>
-          <w:b/>
-          <w:noProof/>
-        </w:rPr>
-        <w:t xml:space="preserve">ew details </w:t>
+          <w:highlight w:val="yellow"/>
+        </w:rPr>
+        <w:t xml:space="preserve">view details </w:t>
       </w:r>
       <w:r>
         <w:rPr>
           <w:bCs/>
           <w:noProof/>
+          <w:highlight w:val="yellow"/>
         </w:rPr>
         <w:t>about</w:t>
       </w:r>
@@ -4034,20 +4222,29 @@
         <w:rPr>
           <w:b/>
           <w:noProof/>
+          <w:highlight w:val="yellow"/>
         </w:rPr>
         <w:t xml:space="preserve"> </w:t>
       </w:r>
       <w:r>
         <w:rPr>
           <w:noProof/>
+          <w:highlight w:val="yellow"/>
         </w:rPr>
         <w:t>an offer</w:t>
       </w:r>
       <w:r>
         <w:rPr>
           <w:noProof/>
-        </w:rPr>
-        <w:t xml:space="preserve">. </w:t>
+          <w:highlight w:val="yellow"/>
+        </w:rPr>
+        <w:t>.</w:t>
+      </w:r>
+      <w:r>
+        <w:rPr>
+          <w:noProof/>
+        </w:rPr>
+        <w:t xml:space="preserve"> </w:t>
       </w:r>
     </w:p>
     <w:p>
@@ -4467,6 +4664,7 @@
           <w:color w:val="8F400B"/>
           <w:sz w:val="32"/>
           <w:szCs w:val="32"/>
+          <w:highlight w:val="yellow"/>
         </w:rPr>
         <w:t xml:space="preserve">Edit </w:t>
       </w:r>
@@ -4478,6 +4676,7 @@
           <w:color w:val="8F400B"/>
           <w:sz w:val="32"/>
           <w:szCs w:val="32"/>
+          <w:highlight w:val="yellow"/>
         </w:rPr>
         <w:t>Offer</w:t>
       </w:r>
@@ -4489,6 +4688,7 @@
           <w:color w:val="8F400B"/>
           <w:sz w:val="32"/>
           <w:szCs w:val="32"/>
+          <w:highlight w:val="yellow"/>
         </w:rPr>
         <w:t xml:space="preserve"> </w:t>
       </w:r>
@@ -4500,6 +4700,7 @@
           <w:color w:val="8F400B"/>
           <w:sz w:val="32"/>
           <w:szCs w:val="32"/>
+          <w:highlight w:val="yellow"/>
         </w:rPr>
         <w:t>(10 Pts)</w:t>
       </w:r>
@@ -4514,6 +4715,7 @@
       <w:r>
         <w:rPr>
           <w:noProof/>
+          <w:highlight w:val="yellow"/>
         </w:rPr>
         <w:t xml:space="preserve">Logged-in users should be able to </w:t>
       </w:r>
@@ -4521,26 +4723,36 @@
         <w:rPr>
           <w:b/>
           <w:noProof/>
+          <w:highlight w:val="yellow"/>
         </w:rPr>
         <w:t xml:space="preserve">edit </w:t>
       </w:r>
       <w:r>
         <w:rPr>
           <w:noProof/>
+          <w:highlight w:val="yellow"/>
         </w:rPr>
         <w:t>offers</w:t>
       </w:r>
       <w:r>
         <w:rPr>
           <w:noProof/>
+          <w:highlight w:val="yellow"/>
         </w:rPr>
         <w:t>, added by them</w:t>
       </w:r>
       <w:r>
         <w:rPr>
           <w:noProof/>
-        </w:rPr>
-        <w:t xml:space="preserve">. </w:t>
+          <w:highlight w:val="yellow"/>
+        </w:rPr>
+        <w:t>.</w:t>
+      </w:r>
+      <w:r>
+        <w:rPr>
+          <w:noProof/>
+        </w:rPr>
+        <w:t xml:space="preserve"> </w:t>
       </w:r>
     </w:p>
     <w:p>
@@ -4553,6 +4765,7 @@
       <w:r>
         <w:rPr>
           <w:noProof/>
+          <w:highlight w:val="yellow"/>
         </w:rPr>
         <w:t xml:space="preserve">Clicking the </w:t>
       </w:r>
@@ -4560,12 +4773,14 @@
         <w:rPr>
           <w:bCs/>
           <w:noProof/>
+          <w:highlight w:val="yellow"/>
         </w:rPr>
         <w:t>[</w:t>
       </w:r>
       <w:r>
         <w:rPr>
           <w:rStyle w:val="CodeChar"/>
+          <w:highlight w:val="yellow"/>
         </w:rPr>
         <w:t>Edit</w:t>
       </w:r>
@@ -4573,6 +4788,7 @@
         <w:rPr>
           <w:bCs/>
           <w:noProof/>
+          <w:highlight w:val="yellow"/>
         </w:rPr>
         <w:t>]</w:t>
       </w:r>
@@ -4580,6 +4796,7 @@
         <w:rPr>
           <w:b/>
           <w:noProof/>
+          <w:highlight w:val="yellow"/>
         </w:rPr>
         <w:t xml:space="preserve"> </w:t>
       </w:r>
@@ -4587,6 +4804,7 @@
         <w:rPr>
           <w:b/>
           <w:noProof/>
+          <w:highlight w:val="yellow"/>
         </w:rPr>
         <w:t>button</w:t>
       </w:r>
@@ -4594,6 +4812,7 @@
         <w:rPr>
           <w:b/>
           <w:noProof/>
+          <w:highlight w:val="yellow"/>
         </w:rPr>
         <w:t xml:space="preserve"> </w:t>
       </w:r>
@@ -4601,6 +4820,7 @@
         <w:rPr>
           <w:bCs/>
           <w:noProof/>
+          <w:highlight w:val="yellow"/>
         </w:rPr>
         <w:t xml:space="preserve">of a </w:t>
       </w:r>
@@ -4608,6 +4828,7 @@
         <w:rPr>
           <w:b/>
           <w:noProof/>
+          <w:highlight w:val="yellow"/>
         </w:rPr>
         <w:t xml:space="preserve">particular </w:t>
       </w:r>
@@ -4615,6 +4836,7 @@
         <w:rPr>
           <w:b/>
           <w:noProof/>
+          <w:highlight w:val="yellow"/>
         </w:rPr>
         <w:t>offer</w:t>
       </w:r>
@@ -4622,24 +4844,28 @@
         <w:rPr>
           <w:bCs/>
           <w:noProof/>
+          <w:highlight w:val="yellow"/>
         </w:rPr>
         <w:t xml:space="preserve"> on the </w:t>
       </w:r>
       <w:r>
         <w:rPr>
           <w:rStyle w:val="CodeChar"/>
+          <w:highlight w:val="yellow"/>
         </w:rPr>
         <w:t>Details</w:t>
       </w:r>
       <w:r>
         <w:rPr>
           <w:noProof/>
+          <w:highlight w:val="yellow"/>
         </w:rPr>
         <w:t xml:space="preserve"> </w:t>
       </w:r>
       <w:r>
         <w:rPr>
           <w:rStyle w:val="CodeChar"/>
+          <w:highlight w:val="yellow"/>
         </w:rPr>
         <w:t>page</w:t>
       </w:r>
@@ -4647,12 +4873,14 @@
         <w:rPr>
           <w:bCs/>
           <w:noProof/>
+          <w:highlight w:val="yellow"/>
         </w:rPr>
         <w:t xml:space="preserve"> </w:t>
       </w:r>
       <w:r>
         <w:rPr>
           <w:noProof/>
+          <w:highlight w:val="yellow"/>
         </w:rPr>
         <w:t xml:space="preserve">should </w:t>
       </w:r>
@@ -4661,30 +4889,35 @@
           <w:b/>
           <w:bCs/>
           <w:noProof/>
+          <w:highlight w:val="yellow"/>
         </w:rPr>
         <w:t>display</w:t>
       </w:r>
       <w:r>
         <w:rPr>
           <w:noProof/>
+          <w:highlight w:val="yellow"/>
         </w:rPr>
         <w:t xml:space="preserve"> the </w:t>
       </w:r>
       <w:r>
         <w:rPr>
           <w:rStyle w:val="CodeChar"/>
+          <w:highlight w:val="yellow"/>
         </w:rPr>
         <w:t>Edit</w:t>
       </w:r>
       <w:r>
         <w:rPr>
           <w:noProof/>
+          <w:highlight w:val="yellow"/>
         </w:rPr>
         <w:t xml:space="preserve"> </w:t>
       </w:r>
       <w:r>
         <w:rPr>
           <w:rStyle w:val="CodeChar"/>
+          <w:highlight w:val="yellow"/>
         </w:rPr>
         <w:t xml:space="preserve">page </w:t>
       </w:r>
@@ -4693,6 +4926,7 @@
           <w:rStyle w:val="CodeChar"/>
           <w:rFonts w:asciiTheme="minorHAnsi" w:hAnsiTheme="minorHAnsi" w:cstheme="minorHAnsi"/>
           <w:b w:val="0"/>
+          <w:highlight w:val="yellow"/>
         </w:rPr>
         <w:t xml:space="preserve">inserting the additional information of the </w:t>
       </w:r>
@@ -4701,6 +4935,7 @@
           <w:rStyle w:val="CodeChar"/>
           <w:rFonts w:asciiTheme="minorHAnsi" w:hAnsiTheme="minorHAnsi" w:cstheme="minorHAnsi"/>
           <w:b w:val="0"/>
+          <w:highlight w:val="yellow"/>
         </w:rPr>
         <w:t>shoes</w:t>
       </w:r>
@@ -4709,12 +4944,14 @@
           <w:rStyle w:val="CodeChar"/>
           <w:rFonts w:asciiTheme="minorHAnsi" w:hAnsiTheme="minorHAnsi" w:cstheme="minorHAnsi"/>
           <w:b w:val="0"/>
+          <w:highlight w:val="yellow"/>
         </w:rPr>
         <w:t xml:space="preserve"> in the input feelds</w:t>
       </w:r>
       <w:r>
         <w:rPr>
           <w:noProof/>
+          <w:highlight w:val="yellow"/>
         </w:rPr>
         <w:t>:</w:t>
       </w:r>
@@ -4733,9 +4970,9 @@
         </w:rPr>
         <w:lastRenderedPageBreak/>
         <w:drawing>
-          <wp:inline distT="0" distB="0" distL="0" distR="0" wp14:anchorId="0F306111" wp14:editId="400D6DAF">
-            <wp:extent cx="4933950" cy="3929695"/>
-            <wp:effectExtent l="133350" t="114300" r="152400" b="147320"/>
+          <wp:inline distT="0" distB="0" distL="0" distR="0" wp14:anchorId="0F306111" wp14:editId="7D9BB3EA">
+            <wp:extent cx="1311965" cy="1044928"/>
+            <wp:effectExtent l="133350" t="114300" r="154940" b="136525"/>
             <wp:docPr id="33" name="Picture 33"/>
             <wp:cNvGraphicFramePr>
               <a:graphicFrameLocks xmlns:a="http://schemas.openxmlformats.org/drawingml/2006/main" noChangeAspect="1"/>
@@ -4756,7 +4993,7 @@
                   <pic:spPr>
                     <a:xfrm>
                       <a:off x="0" y="0"/>
-                      <a:ext cx="4936098" cy="3931406"/>
+                      <a:ext cx="1316770" cy="1048755"/>
                     </a:xfrm>
                     <a:prstGeom prst="rect">
                       <a:avLst/>
@@ -4817,12 +5054,14 @@
         </w:numPr>
         <w:rPr>
           <w:noProof/>
+          <w:highlight w:val="yellow"/>
           <w:lang w:val="bg-BG"/>
         </w:rPr>
       </w:pPr>
       <w:r>
         <w:rPr>
           <w:noProof/>
+          <w:highlight w:val="yellow"/>
         </w:rPr>
         <w:t xml:space="preserve">After a </w:t>
       </w:r>
@@ -4831,60 +5070,70 @@
           <w:b/>
           <w:bCs/>
           <w:noProof/>
+          <w:highlight w:val="yellow"/>
         </w:rPr>
         <w:t>successful edit</w:t>
       </w:r>
       <w:r>
         <w:rPr>
           <w:noProof/>
+          <w:highlight w:val="yellow"/>
         </w:rPr>
         <w:t xml:space="preserve"> </w:t>
       </w:r>
       <w:r>
         <w:rPr>
           <w:noProof/>
+          <w:highlight w:val="yellow"/>
         </w:rPr>
         <w:t>user should be redirected to the</w:t>
       </w:r>
       <w:r>
         <w:rPr>
           <w:noProof/>
+          <w:highlight w:val="yellow"/>
         </w:rPr>
         <w:t xml:space="preserve"> current </w:t>
       </w:r>
       <w:r>
         <w:rPr>
           <w:noProof/>
+          <w:highlight w:val="yellow"/>
         </w:rPr>
         <w:t>shoes</w:t>
       </w:r>
       <w:r>
         <w:rPr>
           <w:noProof/>
+          <w:highlight w:val="yellow"/>
         </w:rPr>
         <w:t xml:space="preserve"> </w:t>
       </w:r>
       <w:r>
         <w:rPr>
           <w:rStyle w:val="CodeChar"/>
+          <w:highlight w:val="yellow"/>
         </w:rPr>
         <w:t>Details</w:t>
       </w:r>
       <w:r>
         <w:rPr>
           <w:noProof/>
+          <w:highlight w:val="yellow"/>
         </w:rPr>
         <w:t xml:space="preserve"> </w:t>
       </w:r>
       <w:r>
         <w:rPr>
           <w:rStyle w:val="CodeChar"/>
+          <w:highlight w:val="yellow"/>
         </w:rPr>
         <w:t>page</w:t>
       </w:r>
       <w:r>
         <w:rPr>
           <w:noProof/>
+          <w:highlight w:val="yellow"/>
         </w:rPr>
         <w:t>.</w:t>
       </w:r>
@@ -4909,6 +5158,7 @@
           <w:color w:val="8F400B"/>
           <w:sz w:val="32"/>
           <w:szCs w:val="32"/>
+          <w:highlight w:val="yellow"/>
         </w:rPr>
         <w:t>Buy Shoes</w:t>
       </w:r>
@@ -4920,6 +5170,7 @@
           <w:color w:val="8F400B"/>
           <w:sz w:val="32"/>
           <w:szCs w:val="32"/>
+          <w:highlight w:val="yellow"/>
         </w:rPr>
         <w:t xml:space="preserve"> </w:t>
       </w:r>
@@ -4931,6 +5182,7 @@
           <w:color w:val="8F400B"/>
           <w:sz w:val="32"/>
           <w:szCs w:val="32"/>
+          <w:highlight w:val="yellow"/>
         </w:rPr>
         <w:t>(10 Pts)</w:t>
       </w:r>
@@ -4939,12 +5191,14 @@
       <w:pPr>
         <w:rPr>
           <w:noProof/>
+          <w:highlight w:val="yellow"/>
           <w:lang w:val="bg-BG"/>
         </w:rPr>
       </w:pPr>
       <w:r>
         <w:rPr>
           <w:noProof/>
+          <w:highlight w:val="yellow"/>
         </w:rPr>
         <w:t xml:space="preserve">Logged-in users should be able to </w:t>
       </w:r>
@@ -4952,6 +5206,7 @@
         <w:rPr>
           <w:b/>
           <w:noProof/>
+          <w:highlight w:val="yellow"/>
         </w:rPr>
         <w:t>buy</w:t>
       </w:r>
@@ -4959,30 +5214,35 @@
         <w:rPr>
           <w:b/>
           <w:noProof/>
+          <w:highlight w:val="yellow"/>
         </w:rPr>
         <w:t xml:space="preserve"> </w:t>
       </w:r>
       <w:r>
         <w:rPr>
           <w:noProof/>
+          <w:highlight w:val="yellow"/>
         </w:rPr>
         <w:t>shoes</w:t>
       </w:r>
       <w:r>
         <w:rPr>
           <w:noProof/>
+          <w:highlight w:val="yellow"/>
         </w:rPr>
         <w:t xml:space="preserve">, </w:t>
       </w:r>
       <w:r>
         <w:rPr>
           <w:noProof/>
+          <w:highlight w:val="yellow"/>
         </w:rPr>
         <w:t>added</w:t>
       </w:r>
       <w:r>
         <w:rPr>
           <w:noProof/>
+          <w:highlight w:val="yellow"/>
         </w:rPr>
         <w:t xml:space="preserve"> by </w:t>
       </w:r>
@@ -4990,12 +5250,14 @@
         <w:rPr>
           <w:b/>
           <w:noProof/>
+          <w:highlight w:val="yellow"/>
         </w:rPr>
         <w:t>other</w:t>
       </w:r>
       <w:r>
         <w:rPr>
           <w:noProof/>
+          <w:highlight w:val="yellow"/>
         </w:rPr>
         <w:t xml:space="preserve"> </w:t>
       </w:r>
@@ -5003,12 +5265,14 @@
         <w:rPr>
           <w:b/>
           <w:noProof/>
+          <w:highlight w:val="yellow"/>
         </w:rPr>
         <w:t>user</w:t>
       </w:r>
       <w:r>
         <w:rPr>
           <w:noProof/>
+          <w:highlight w:val="yellow"/>
         </w:rPr>
         <w:t>.</w:t>
       </w:r>
@@ -5024,12 +5288,14 @@
         <w:rPr>
           <w:b/>
           <w:noProof/>
+          <w:highlight w:val="yellow"/>
         </w:rPr>
         <w:t>NOTE</w:t>
       </w:r>
       <w:r>
         <w:rPr>
           <w:noProof/>
+          <w:highlight w:val="yellow"/>
         </w:rPr>
         <w:t xml:space="preserve">: A user should </w:t>
       </w:r>
@@ -5037,36 +5303,42 @@
         <w:rPr>
           <w:b/>
           <w:noProof/>
+          <w:highlight w:val="yellow"/>
         </w:rPr>
         <w:t>NOT</w:t>
       </w:r>
       <w:r>
         <w:rPr>
           <w:noProof/>
+          <w:highlight w:val="yellow"/>
         </w:rPr>
         <w:t xml:space="preserve"> be able to </w:t>
       </w:r>
       <w:r>
         <w:rPr>
           <w:noProof/>
+          <w:highlight w:val="yellow"/>
         </w:rPr>
         <w:t>buy offer</w:t>
       </w:r>
       <w:r>
         <w:rPr>
           <w:noProof/>
+          <w:highlight w:val="yellow"/>
         </w:rPr>
         <w:t xml:space="preserve">, </w:t>
       </w:r>
       <w:r>
         <w:rPr>
           <w:noProof/>
+          <w:highlight w:val="yellow"/>
         </w:rPr>
         <w:t>created</w:t>
       </w:r>
       <w:r>
         <w:rPr>
           <w:noProof/>
+          <w:highlight w:val="yellow"/>
         </w:rPr>
         <w:t xml:space="preserve"> by </w:t>
       </w:r>
@@ -5074,12 +5346,14 @@
         <w:rPr>
           <w:b/>
           <w:noProof/>
+          <w:highlight w:val="yellow"/>
         </w:rPr>
         <w:t>himself</w:t>
       </w:r>
       <w:r>
         <w:rPr>
           <w:noProof/>
+          <w:highlight w:val="yellow"/>
         </w:rPr>
         <w:t>.</w:t>
       </w:r>
@@ -5093,6 +5367,7 @@
       <w:r>
         <w:rPr>
           <w:noProof/>
+          <w:highlight w:val="yellow"/>
         </w:rPr>
         <w:t xml:space="preserve">Clicking the </w:t>
       </w:r>
@@ -5100,12 +5375,14 @@
         <w:rPr>
           <w:bCs/>
           <w:noProof/>
+          <w:highlight w:val="yellow"/>
         </w:rPr>
         <w:t>[</w:t>
       </w:r>
       <w:r>
         <w:rPr>
           <w:rStyle w:val="CodeChar"/>
+          <w:highlight w:val="yellow"/>
         </w:rPr>
         <w:t>Buy</w:t>
       </w:r>
@@ -5113,6 +5390,7 @@
         <w:rPr>
           <w:bCs/>
           <w:noProof/>
+          <w:highlight w:val="yellow"/>
         </w:rPr>
         <w:t>]</w:t>
       </w:r>
@@ -5120,6 +5398,7 @@
         <w:rPr>
           <w:b/>
           <w:noProof/>
+          <w:highlight w:val="yellow"/>
         </w:rPr>
         <w:t xml:space="preserve"> </w:t>
       </w:r>
@@ -5127,6 +5406,7 @@
         <w:rPr>
           <w:b/>
           <w:noProof/>
+          <w:highlight w:val="yellow"/>
         </w:rPr>
         <w:t>button</w:t>
       </w:r>
@@ -5134,36 +5414,42 @@
         <w:rPr>
           <w:b/>
           <w:noProof/>
+          <w:highlight w:val="yellow"/>
         </w:rPr>
         <w:t xml:space="preserve"> </w:t>
       </w:r>
       <w:r>
         <w:rPr>
           <w:noProof/>
+          <w:highlight w:val="yellow"/>
         </w:rPr>
         <w:t xml:space="preserve">(on the </w:t>
       </w:r>
       <w:r>
         <w:rPr>
           <w:rStyle w:val="CodeChar"/>
+          <w:highlight w:val="yellow"/>
         </w:rPr>
         <w:t>Details</w:t>
       </w:r>
       <w:r>
         <w:rPr>
           <w:noProof/>
+          <w:highlight w:val="yellow"/>
         </w:rPr>
         <w:t xml:space="preserve"> </w:t>
       </w:r>
       <w:r>
         <w:rPr>
           <w:rStyle w:val="CodeChar"/>
+          <w:highlight w:val="yellow"/>
         </w:rPr>
         <w:t>page</w:t>
       </w:r>
       <w:r>
         <w:rPr>
           <w:noProof/>
+          <w:highlight w:val="yellow"/>
         </w:rPr>
         <w:t xml:space="preserve">) should </w:t>
       </w:r>
@@ -5171,6 +5457,7 @@
         <w:rPr>
           <w:b/>
           <w:noProof/>
+          <w:highlight w:val="yellow"/>
         </w:rPr>
         <w:t xml:space="preserve">add the current user </w:t>
       </w:r>
@@ -5178,6 +5465,7 @@
         <w:rPr>
           <w:b/>
           <w:noProof/>
+          <w:highlight w:val="yellow"/>
         </w:rPr>
         <w:t xml:space="preserve">email </w:t>
       </w:r>
@@ -5185,6 +5473,7 @@
         <w:rPr>
           <w:b/>
           <w:noProof/>
+          <w:highlight w:val="yellow"/>
         </w:rPr>
         <w:t xml:space="preserve">to the </w:t>
       </w:r>
@@ -5192,6 +5481,7 @@
         <w:rPr>
           <w:b/>
           <w:noProof/>
+          <w:highlight w:val="yellow"/>
         </w:rPr>
         <w:t>prop</w:t>
       </w:r>
@@ -5199,6 +5489,7 @@
         <w:rPr>
           <w:b/>
           <w:noProof/>
+          <w:highlight w:val="yellow"/>
         </w:rPr>
         <w:t>erty</w:t>
       </w:r>
@@ -5206,6 +5497,7 @@
         <w:rPr>
           <w:b/>
           <w:noProof/>
+          <w:highlight w:val="yellow"/>
           <w:lang w:val="bg-BG"/>
         </w:rPr>
         <w:t xml:space="preserve"> </w:t>
@@ -5214,6 +5506,7 @@
         <w:rPr>
           <w:b/>
           <w:noProof/>
+          <w:highlight w:val="yellow"/>
         </w:rPr>
         <w:t xml:space="preserve">People </w:t>
       </w:r>
@@ -5221,6 +5514,7 @@
         <w:rPr>
           <w:b/>
           <w:noProof/>
+          <w:highlight w:val="yellow"/>
         </w:rPr>
         <w:t>bougth it</w:t>
       </w:r>
@@ -5228,6 +5522,7 @@
         <w:rPr>
           <w:b/>
           <w:noProof/>
+          <w:highlight w:val="yellow"/>
           <w:lang w:val="bg-BG"/>
         </w:rPr>
         <w:t>.</w:t>
@@ -5236,12 +5531,14 @@
         <w:rPr>
           <w:b/>
           <w:noProof/>
+          <w:highlight w:val="yellow"/>
         </w:rPr>
         <w:t xml:space="preserve"> </w:t>
       </w:r>
       <w:r>
         <w:rPr>
           <w:noProof/>
+          <w:highlight w:val="yellow"/>
         </w:rPr>
         <w:t xml:space="preserve">After </w:t>
       </w:r>
@@ -5249,6 +5546,7 @@
         <w:rPr>
           <w:b/>
           <w:noProof/>
+          <w:highlight w:val="yellow"/>
         </w:rPr>
         <w:t xml:space="preserve">successfully </w:t>
       </w:r>
@@ -5256,12 +5554,14 @@
         <w:rPr>
           <w:b/>
           <w:noProof/>
+          <w:highlight w:val="yellow"/>
         </w:rPr>
         <w:t>buying</w:t>
       </w:r>
       <w:r>
         <w:rPr>
           <w:noProof/>
+          <w:highlight w:val="yellow"/>
         </w:rPr>
         <w:t>:</w:t>
       </w:r>
@@ -5275,38 +5575,37 @@
         </w:numPr>
         <w:rPr>
           <w:noProof/>
+          <w:highlight w:val="yellow"/>
           <w:lang w:val="bg-BG"/>
         </w:rPr>
       </w:pPr>
       <w:r>
         <w:rPr>
           <w:noProof/>
+          <w:highlight w:val="yellow"/>
         </w:rPr>
         <w:t xml:space="preserve">Display the updated </w:t>
       </w:r>
       <w:r>
         <w:rPr>
           <w:rStyle w:val="CodeChar"/>
+          <w:highlight w:val="yellow"/>
         </w:rPr>
         <w:t>Details</w:t>
       </w:r>
       <w:r>
         <w:rPr>
           <w:noProof/>
+          <w:highlight w:val="yellow"/>
         </w:rPr>
         <w:t xml:space="preserve"> </w:t>
       </w:r>
       <w:r>
         <w:rPr>
           <w:rStyle w:val="CodeChar"/>
-        </w:rPr>
-        <w:t>page</w:t>
-      </w:r>
-      <w:r>
-        <w:rPr>
-          <w:rStyle w:val="CodeChar"/>
-        </w:rPr>
-        <w:t xml:space="preserve"> </w:t>
+          <w:highlight w:val="yellow"/>
+        </w:rPr>
+        <w:t xml:space="preserve">page </w:t>
       </w:r>
     </w:p>
     <w:p>
@@ -5318,6 +5617,7 @@
         </w:numPr>
         <w:rPr>
           <w:noProof/>
+          <w:highlight w:val="yellow"/>
           <w:lang w:val="bg-BG"/>
         </w:rPr>
       </w:pPr>
@@ -5325,6 +5625,7 @@
         <w:rPr>
           <w:bCs/>
           <w:noProof/>
+          <w:highlight w:val="yellow"/>
         </w:rPr>
         <w:t xml:space="preserve">By click </w:t>
       </w:r>
@@ -5332,12 +5633,14 @@
         <w:rPr>
           <w:bCs/>
           <w:noProof/>
+          <w:highlight w:val="yellow"/>
         </w:rPr>
         <w:t>[</w:t>
       </w:r>
       <w:r>
         <w:rPr>
           <w:rStyle w:val="CodeChar"/>
+          <w:highlight w:val="yellow"/>
         </w:rPr>
         <w:t>Buy</w:t>
       </w:r>
@@ -5345,6 +5648,7 @@
         <w:rPr>
           <w:bCs/>
           <w:noProof/>
+          <w:highlight w:val="yellow"/>
         </w:rPr>
         <w:t>]</w:t>
       </w:r>
@@ -5352,12 +5656,14 @@
         <w:rPr>
           <w:b/>
           <w:noProof/>
+          <w:highlight w:val="yellow"/>
         </w:rPr>
         <w:t xml:space="preserve"> button</w:t>
       </w:r>
       <w:r>
         <w:rPr>
           <w:noProof/>
+          <w:highlight w:val="yellow"/>
         </w:rPr>
         <w:t xml:space="preserve"> changes to </w:t>
       </w:r>
@@ -5365,30 +5671,21 @@
         <w:rPr>
           <w:bCs/>
           <w:noProof/>
+          <w:highlight w:val="yellow"/>
         </w:rPr>
         <w:t>[</w:t>
       </w:r>
       <w:r>
         <w:rPr>
           <w:rStyle w:val="CodeChar"/>
-        </w:rPr>
-        <w:t xml:space="preserve">You </w:t>
+          <w:highlight w:val="yellow"/>
+        </w:rPr>
+        <w:t>You bought it</w:t>
       </w:r>
       <w:r>
         <w:rPr>
           <w:rStyle w:val="CodeChar"/>
-        </w:rPr>
-        <w:t>bought</w:t>
-      </w:r>
-      <w:r>
-        <w:rPr>
-          <w:rStyle w:val="CodeChar"/>
-        </w:rPr>
-        <w:t xml:space="preserve"> it</w:t>
-      </w:r>
-      <w:r>
-        <w:rPr>
-          <w:rStyle w:val="CodeChar"/>
+          <w:highlight w:val="yellow"/>
         </w:rPr>
         <w:t>]</w:t>
       </w:r>
@@ -5396,6 +5693,45 @@
         <w:rPr>
           <w:b/>
           <w:noProof/>
+          <w:highlight w:val="yellow"/>
+        </w:rPr>
+        <w:t xml:space="preserve"> span so </w:t>
+      </w:r>
+      <w:r>
+        <w:rPr>
+          <w:noProof/>
+          <w:highlight w:val="yellow"/>
+        </w:rPr>
+        <w:t>users can</w:t>
+      </w:r>
+      <w:r>
+        <w:rPr>
+          <w:noProof/>
+          <w:highlight w:val="yellow"/>
+          <w:lang w:val="bg-BG"/>
+        </w:rPr>
+        <w:t>‘</w:t>
+      </w:r>
+      <w:r>
+        <w:rPr>
+          <w:noProof/>
+          <w:highlight w:val="yellow"/>
+        </w:rPr>
+        <w:t xml:space="preserve">t </w:t>
+      </w:r>
+      <w:r>
+        <w:rPr>
+          <w:b/>
+          <w:noProof/>
+          <w:highlight w:val="yellow"/>
+        </w:rPr>
+        <w:t>buy</w:t>
+      </w:r>
+      <w:r>
+        <w:rPr>
+          <w:b/>
+          <w:noProof/>
+          <w:highlight w:val="yellow"/>
         </w:rPr>
         <w:t xml:space="preserve"> </w:t>
       </w:r>
@@ -5403,58 +5739,7 @@
         <w:rPr>
           <w:b/>
           <w:noProof/>
-        </w:rPr>
-        <w:t xml:space="preserve">span so </w:t>
-      </w:r>
-      <w:r>
-        <w:rPr>
-          <w:noProof/>
-        </w:rPr>
-        <w:t>u</w:t>
-      </w:r>
-      <w:r>
-        <w:rPr>
-          <w:noProof/>
-        </w:rPr>
-        <w:t>sers can</w:t>
-      </w:r>
-      <w:r>
-        <w:rPr>
-          <w:noProof/>
-          <w:lang w:val="bg-BG"/>
-        </w:rPr>
-        <w:t>‘</w:t>
-      </w:r>
-      <w:r>
-        <w:rPr>
-          <w:noProof/>
-        </w:rPr>
-        <w:t>t</w:t>
-      </w:r>
-      <w:r>
-        <w:rPr>
-          <w:noProof/>
-        </w:rPr>
-        <w:t xml:space="preserve"> </w:t>
-      </w:r>
-      <w:r>
-        <w:rPr>
-          <w:b/>
-          <w:noProof/>
-        </w:rPr>
-        <w:t>buy</w:t>
-      </w:r>
-      <w:r>
-        <w:rPr>
-          <w:b/>
-          <w:noProof/>
-        </w:rPr>
-        <w:t xml:space="preserve"> </w:t>
-      </w:r>
-      <w:r>
-        <w:rPr>
-          <w:b/>
-          <w:noProof/>
+          <w:highlight w:val="yellow"/>
         </w:rPr>
         <w:t xml:space="preserve">an item </w:t>
       </w:r>
@@ -5462,6 +5747,7 @@
         <w:rPr>
           <w:bCs/>
           <w:noProof/>
+          <w:highlight w:val="yellow"/>
         </w:rPr>
         <w:t>multiple times</w:t>
       </w:r>
@@ -5469,12 +5755,14 @@
         <w:rPr>
           <w:b/>
           <w:noProof/>
+          <w:highlight w:val="yellow"/>
         </w:rPr>
         <w:t>.</w:t>
       </w:r>
       <w:r>
         <w:rPr>
           <w:noProof/>
+          <w:highlight w:val="yellow"/>
         </w:rPr>
         <w:t xml:space="preserve"> </w:t>
       </w:r>
@@ -5492,9 +5780,9 @@
           <w:noProof/>
         </w:rPr>
         <w:drawing>
-          <wp:inline distT="0" distB="0" distL="0" distR="0" wp14:anchorId="2E131B86" wp14:editId="469C16A7">
-            <wp:extent cx="3790950" cy="1537335"/>
-            <wp:effectExtent l="114300" t="114300" r="114300" b="139065"/>
+          <wp:inline distT="0" distB="0" distL="0" distR="0" wp14:anchorId="2E131B86" wp14:editId="5A371F2D">
+            <wp:extent cx="2011680" cy="815792"/>
+            <wp:effectExtent l="114300" t="114300" r="102870" b="137160"/>
             <wp:docPr id="11" name="Picture 11"/>
             <wp:cNvGraphicFramePr>
               <a:graphicFrameLocks xmlns:a="http://schemas.openxmlformats.org/drawingml/2006/main" noChangeAspect="1"/>
@@ -5514,7 +5802,7 @@
                   <pic:spPr bwMode="auto">
                     <a:xfrm>
                       <a:off x="0" y="0"/>
-                      <a:ext cx="3790950" cy="1537335"/>
+                      <a:ext cx="2017962" cy="818339"/>
                     </a:xfrm>
                     <a:prstGeom prst="rect">
                       <a:avLst/>
@@ -5564,7 +5852,6 @@
     </w:p>
     <w:p>
       <w:pPr>
-        <w:pStyle w:val="ListParagraph"/>
         <w:rPr>
           <w:noProof/>
           <w:lang w:val="bg-BG"/>
@@ -5579,24 +5866,14 @@
           <w:lang w:val="bg-BG"/>
         </w:rPr>
       </w:pPr>
-    </w:p>
-    <w:p>
-      <w:pPr>
-        <w:pStyle w:val="ListParagraph"/>
-        <w:rPr>
-          <w:noProof/>
-          <w:lang w:val="bg-BG"/>
-        </w:rPr>
-      </w:pPr>
-      <w:r>
-        <w:rPr>
-          <w:noProof/>
-        </w:rPr>
-        <w:lastRenderedPageBreak/>
+      <w:r>
+        <w:rPr>
+          <w:noProof/>
+        </w:rPr>
         <w:drawing>
-          <wp:inline distT="0" distB="0" distL="0" distR="0" wp14:anchorId="1F206853" wp14:editId="78CF8E74">
-            <wp:extent cx="3276600" cy="1611443"/>
-            <wp:effectExtent l="114300" t="114300" r="114300" b="141605"/>
+          <wp:inline distT="0" distB="0" distL="0" distR="0" wp14:anchorId="1F206853" wp14:editId="3C06E3DA">
+            <wp:extent cx="1602188" cy="787961"/>
+            <wp:effectExtent l="114300" t="114300" r="112395" b="146050"/>
             <wp:docPr id="12" name="Picture 12"/>
             <wp:cNvGraphicFramePr>
               <a:graphicFrameLocks xmlns:a="http://schemas.openxmlformats.org/drawingml/2006/main" noChangeAspect="1"/>
@@ -5617,7 +5894,7 @@
                   <pic:spPr>
                     <a:xfrm>
                       <a:off x="0" y="0"/>
-                      <a:ext cx="3279193" cy="1612718"/>
+                      <a:ext cx="1612421" cy="792994"/>
                     </a:xfrm>
                     <a:prstGeom prst="rect">
                       <a:avLst/>
@@ -5680,6 +5957,7 @@
           <w:color w:val="8F400B"/>
           <w:sz w:val="32"/>
           <w:szCs w:val="32"/>
+          <w:highlight w:val="yellow"/>
         </w:rPr>
         <w:t xml:space="preserve">Delete </w:t>
       </w:r>
@@ -5691,6 +5969,7 @@
           <w:color w:val="8F400B"/>
           <w:sz w:val="32"/>
           <w:szCs w:val="32"/>
+          <w:highlight w:val="yellow"/>
         </w:rPr>
         <w:t>Offer</w:t>
       </w:r>
@@ -5702,6 +5981,7 @@
           <w:color w:val="8F400B"/>
           <w:sz w:val="32"/>
           <w:szCs w:val="32"/>
+          <w:highlight w:val="yellow"/>
         </w:rPr>
         <w:t xml:space="preserve"> </w:t>
       </w:r>
@@ -5713,19 +5993,9 @@
           <w:color w:val="8F400B"/>
           <w:sz w:val="32"/>
           <w:szCs w:val="32"/>
-        </w:rPr>
-        <w:t>(5</w:t>
-      </w:r>
-      <w:r>
-        <w:rPr>
-          <w:rFonts w:eastAsiaTheme="majorEastAsia" w:cstheme="majorBidi"/>
-          <w:b/>
-          <w:noProof/>
-          <w:color w:val="8F400B"/>
-          <w:sz w:val="32"/>
-          <w:szCs w:val="32"/>
-        </w:rPr>
-        <w:t xml:space="preserve"> Pts)</w:t>
+          <w:highlight w:val="yellow"/>
+        </w:rPr>
+        <w:t>(5 Pts)</w:t>
       </w:r>
     </w:p>
     <w:p>
@@ -5738,6 +6008,7 @@
       <w:r>
         <w:rPr>
           <w:noProof/>
+          <w:highlight w:val="yellow"/>
         </w:rPr>
         <w:t xml:space="preserve">Logged-in users should be able to </w:t>
       </w:r>
@@ -5745,38 +6016,52 @@
         <w:rPr>
           <w:b/>
           <w:noProof/>
+          <w:highlight w:val="yellow"/>
         </w:rPr>
         <w:t>delete their</w:t>
       </w:r>
       <w:r>
         <w:rPr>
           <w:noProof/>
+          <w:highlight w:val="yellow"/>
         </w:rPr>
         <w:t xml:space="preserve"> </w:t>
       </w:r>
       <w:r>
         <w:rPr>
           <w:noProof/>
+          <w:highlight w:val="yellow"/>
         </w:rPr>
         <w:t>offers</w:t>
       </w:r>
       <w:r>
         <w:rPr>
           <w:noProof/>
-        </w:rPr>
-        <w:t xml:space="preserve">. </w:t>
+          <w:highlight w:val="yellow"/>
+        </w:rPr>
+        <w:t>.</w:t>
+      </w:r>
+      <w:bookmarkStart w:id="0" w:name="_GoBack"/>
+      <w:bookmarkEnd w:id="0"/>
+      <w:r>
+        <w:rPr>
+          <w:noProof/>
+        </w:rPr>
+        <w:t xml:space="preserve"> </w:t>
       </w:r>
     </w:p>
     <w:p>
       <w:pPr>
         <w:rPr>
           <w:noProof/>
+          <w:highlight w:val="yellow"/>
           <w:lang w:val="bg-BG"/>
         </w:rPr>
       </w:pPr>
       <w:r>
         <w:rPr>
           <w:noProof/>
+          <w:highlight w:val="yellow"/>
         </w:rPr>
         <w:t xml:space="preserve">Clicking the </w:t>
       </w:r>
@@ -5784,12 +6069,14 @@
         <w:rPr>
           <w:bCs/>
           <w:noProof/>
+          <w:highlight w:val="yellow"/>
         </w:rPr>
         <w:t>[</w:t>
       </w:r>
       <w:r>
         <w:rPr>
           <w:rStyle w:val="CodeChar"/>
+          <w:highlight w:val="yellow"/>
         </w:rPr>
         <w:t>Delete</w:t>
       </w:r>
@@ -5797,6 +6084,7 @@
         <w:rPr>
           <w:bCs/>
           <w:noProof/>
+          <w:highlight w:val="yellow"/>
         </w:rPr>
         <w:t>]</w:t>
       </w:r>
@@ -5804,6 +6092,7 @@
         <w:rPr>
           <w:b/>
           <w:noProof/>
+          <w:highlight w:val="yellow"/>
         </w:rPr>
         <w:t xml:space="preserve"> </w:t>
       </w:r>
@@ -5811,6 +6100,7 @@
         <w:rPr>
           <w:b/>
           <w:noProof/>
+          <w:highlight w:val="yellow"/>
         </w:rPr>
         <w:t>button</w:t>
       </w:r>
@@ -5818,6 +6108,7 @@
         <w:rPr>
           <w:b/>
           <w:noProof/>
+          <w:highlight w:val="yellow"/>
         </w:rPr>
         <w:t xml:space="preserve"> </w:t>
       </w:r>
@@ -5825,6 +6116,7 @@
         <w:rPr>
           <w:bCs/>
           <w:noProof/>
+          <w:highlight w:val="yellow"/>
         </w:rPr>
         <w:t xml:space="preserve">of an </w:t>
       </w:r>
@@ -5832,6 +6124,7 @@
         <w:rPr>
           <w:b/>
           <w:noProof/>
+          <w:highlight w:val="yellow"/>
         </w:rPr>
         <w:t>offer</w:t>
       </w:r>
@@ -5839,36 +6132,42 @@
         <w:rPr>
           <w:bCs/>
           <w:noProof/>
+          <w:highlight w:val="yellow"/>
         </w:rPr>
         <w:t xml:space="preserve"> </w:t>
       </w:r>
       <w:r>
         <w:rPr>
           <w:noProof/>
+          <w:highlight w:val="yellow"/>
         </w:rPr>
         <w:t xml:space="preserve">(on the </w:t>
       </w:r>
       <w:r>
         <w:rPr>
           <w:rStyle w:val="CodeChar"/>
+          <w:highlight w:val="yellow"/>
         </w:rPr>
         <w:t>Details</w:t>
       </w:r>
       <w:r>
         <w:rPr>
           <w:noProof/>
+          <w:highlight w:val="yellow"/>
         </w:rPr>
         <w:t xml:space="preserve"> </w:t>
       </w:r>
       <w:r>
         <w:rPr>
           <w:rStyle w:val="CodeChar"/>
+          <w:highlight w:val="yellow"/>
         </w:rPr>
         <w:t>page</w:t>
       </w:r>
       <w:r>
         <w:rPr>
           <w:noProof/>
+          <w:highlight w:val="yellow"/>
         </w:rPr>
         <w:t xml:space="preserve">) should </w:t>
       </w:r>
@@ -5876,12 +6175,14 @@
         <w:rPr>
           <w:b/>
           <w:noProof/>
+          <w:highlight w:val="yellow"/>
         </w:rPr>
         <w:t>delete</w:t>
       </w:r>
       <w:r>
         <w:rPr>
           <w:noProof/>
+          <w:highlight w:val="yellow"/>
         </w:rPr>
         <w:t xml:space="preserve"> the </w:t>
       </w:r>
@@ -5889,12 +6190,14 @@
         <w:rPr>
           <w:b/>
           <w:noProof/>
+          <w:highlight w:val="yellow"/>
         </w:rPr>
         <w:t>offer</w:t>
       </w:r>
       <w:r>
         <w:rPr>
           <w:noProof/>
+          <w:highlight w:val="yellow"/>
         </w:rPr>
         <w:t>.</w:t>
       </w:r>
@@ -5908,12 +6211,14 @@
         </w:numPr>
         <w:rPr>
           <w:noProof/>
+          <w:highlight w:val="yellow"/>
           <w:lang w:val="bg-BG"/>
         </w:rPr>
       </w:pPr>
       <w:r>
         <w:rPr>
           <w:noProof/>
+          <w:highlight w:val="yellow"/>
         </w:rPr>
         <w:t xml:space="preserve">After </w:t>
       </w:r>
@@ -5921,12 +6226,14 @@
         <w:rPr>
           <w:b/>
           <w:noProof/>
+          <w:highlight w:val="yellow"/>
         </w:rPr>
         <w:t>successful</w:t>
       </w:r>
       <w:r>
         <w:rPr>
           <w:noProof/>
+          <w:highlight w:val="yellow"/>
         </w:rPr>
         <w:t xml:space="preserve"> </w:t>
       </w:r>
@@ -5935,36 +6242,42 @@
           <w:b/>
           <w:bCs/>
           <w:noProof/>
+          <w:highlight w:val="yellow"/>
         </w:rPr>
         <w:t>delete</w:t>
       </w:r>
       <w:r>
         <w:rPr>
           <w:noProof/>
+          <w:highlight w:val="yellow"/>
         </w:rPr>
         <w:t xml:space="preserve"> </w:t>
       </w:r>
       <w:r>
         <w:rPr>
           <w:noProof/>
+          <w:highlight w:val="yellow"/>
         </w:rPr>
         <w:t xml:space="preserve">- </w:t>
       </w:r>
       <w:r>
         <w:rPr>
           <w:rStyle w:val="CodeChar"/>
+          <w:highlight w:val="yellow"/>
         </w:rPr>
         <w:t>Home</w:t>
       </w:r>
       <w:r>
         <w:rPr>
           <w:noProof/>
+          <w:highlight w:val="yellow"/>
         </w:rPr>
         <w:t xml:space="preserve"> </w:t>
       </w:r>
       <w:r>
         <w:rPr>
           <w:rStyle w:val="CodeChar"/>
+          <w:highlight w:val="yellow"/>
         </w:rPr>
         <w:t>page</w:t>
       </w:r>
@@ -5972,12 +6285,14 @@
         <w:rPr>
           <w:b/>
           <w:noProof/>
+          <w:highlight w:val="yellow"/>
         </w:rPr>
         <w:t xml:space="preserve"> </w:t>
       </w:r>
       <w:r>
         <w:rPr>
           <w:noProof/>
+          <w:highlight w:val="yellow"/>
         </w:rPr>
         <w:t xml:space="preserve">should be </w:t>
       </w:r>
@@ -5985,6 +6300,7 @@
         <w:rPr>
           <w:b/>
           <w:noProof/>
+          <w:highlight w:val="yellow"/>
         </w:rPr>
         <w:t>shown</w:t>
       </w:r>
@@ -6007,6 +6323,7 @@
           <w:color w:val="8F400B"/>
           <w:sz w:val="32"/>
           <w:szCs w:val="32"/>
+          <w:highlight w:val="yellow"/>
           <w:lang w:val="bg-BG"/>
         </w:rPr>
       </w:pPr>
@@ -6029,6 +6346,7 @@
           <w:color w:val="8F400B"/>
           <w:sz w:val="32"/>
           <w:szCs w:val="32"/>
+          <w:highlight w:val="yellow"/>
         </w:rPr>
         <w:t xml:space="preserve">(BONUS) </w:t>
       </w:r>
@@ -6040,6 +6358,7 @@
           <w:color w:val="8F400B"/>
           <w:sz w:val="32"/>
           <w:szCs w:val="32"/>
+          <w:highlight w:val="yellow"/>
         </w:rPr>
         <w:t>Order</w:t>
       </w:r>
@@ -6051,6 +6370,7 @@
           <w:color w:val="8F400B"/>
           <w:sz w:val="32"/>
           <w:szCs w:val="32"/>
+          <w:highlight w:val="yellow"/>
         </w:rPr>
         <w:t>:  (5 Pts)</w:t>
       </w:r>
@@ -6066,12 +6386,14 @@
           <w:rFonts w:ascii="Consolas" w:hAnsi="Consolas"/>
           <w:b/>
           <w:noProof/>
+          <w:highlight w:val="yellow"/>
         </w:rPr>
         <w:t>Home page</w:t>
       </w:r>
       <w:r>
         <w:rPr>
           <w:noProof/>
+          <w:highlight w:val="yellow"/>
         </w:rPr>
         <w:t xml:space="preserve"> for logged user shoud display offers in </w:t>
       </w:r>
@@ -6079,12 +6401,14 @@
         <w:rPr>
           <w:b/>
           <w:noProof/>
+          <w:highlight w:val="yellow"/>
         </w:rPr>
         <w:t>descending</w:t>
       </w:r>
       <w:r>
         <w:rPr>
           <w:noProof/>
+          <w:highlight w:val="yellow"/>
         </w:rPr>
         <w:t xml:space="preserve"> </w:t>
       </w:r>
@@ -6092,12 +6416,14 @@
         <w:rPr>
           <w:b/>
           <w:noProof/>
-        </w:rPr>
-        <w:t>orderd by count</w:t>
-      </w:r>
-      <w:r>
-        <w:rPr>
-          <w:noProof/>
+          <w:highlight w:val="yellow"/>
+        </w:rPr>
+        <w:t>order by count</w:t>
+      </w:r>
+      <w:r>
+        <w:rPr>
+          <w:noProof/>
+          <w:highlight w:val="yellow"/>
         </w:rPr>
         <w:t xml:space="preserve"> of </w:t>
       </w:r>
@@ -6105,223 +6431,21 @@
         <w:rPr>
           <w:b/>
           <w:noProof/>
+          <w:highlight w:val="yellow"/>
         </w:rPr>
         <w:t>people bought</w:t>
       </w:r>
       <w:r>
         <w:rPr>
           <w:noProof/>
+          <w:highlight w:val="yellow"/>
         </w:rPr>
         <w:t xml:space="preserve"> the item.</w:t>
       </w:r>
-    </w:p>
-    <w:p>
-      <w:pPr>
-        <w:pStyle w:val="Heading2"/>
-        <w:numPr>
-          <w:ilvl w:val="0"/>
-          <w:numId w:val="2"/>
-        </w:numPr>
-        <w:rPr>
-          <w:noProof/>
-          <w:lang w:val="bg-BG"/>
-        </w:rPr>
-      </w:pPr>
-      <w:r>
-        <w:rPr>
-          <w:noProof/>
-        </w:rPr>
-        <w:t>Submitting Your Solution</w:t>
-      </w:r>
-    </w:p>
-    <w:p>
-      <w:pPr>
-        <w:rPr>
-          <w:noProof/>
-        </w:rPr>
-      </w:pPr>
-      <w:r>
-        <w:rPr>
-          <w:noProof/>
-        </w:rPr>
-        <w:t xml:space="preserve">Exclude the </w:t>
-      </w:r>
-      <w:r>
-        <w:rPr>
-          <w:rStyle w:val="CodeChar"/>
-        </w:rPr>
-        <w:t>node_modules</w:t>
-      </w:r>
-      <w:r>
-        <w:rPr>
-          <w:noProof/>
-        </w:rPr>
-        <w:t xml:space="preserve"> folder and ZIP your project. Upload the archive to Judge system.</w:t>
-      </w:r>
-    </w:p>
-    <w:p>
-      <w:pPr>
-        <w:rPr>
-          <w:noProof/>
-          <w:lang w:val="bg-BG"/>
-        </w:rPr>
-      </w:pPr>
-      <w:r>
-        <w:rPr>
-          <w:noProof/>
-        </w:rPr>
-        <w:drawing>
-          <wp:anchor distT="0" distB="0" distL="114300" distR="114300" simplePos="0" relativeHeight="251659264" behindDoc="0" locked="0" layoutInCell="1" allowOverlap="1" wp14:anchorId="3F40B2CD" wp14:editId="21FAE101">
-            <wp:simplePos x="0" y="0"/>
-            <wp:positionH relativeFrom="margin">
-              <wp:posOffset>0</wp:posOffset>
-            </wp:positionH>
-            <wp:positionV relativeFrom="paragraph">
-              <wp:posOffset>295275</wp:posOffset>
-            </wp:positionV>
-            <wp:extent cx="6626225" cy="2364105"/>
-            <wp:effectExtent l="133350" t="133350" r="155575" b="169545"/>
-            <wp:wrapTopAndBottom/>
-            <wp:docPr id="64" name="Picture 64"/>
-            <wp:cNvGraphicFramePr>
-              <a:graphicFrameLocks xmlns:a="http://schemas.openxmlformats.org/drawingml/2006/main" noChangeAspect="1"/>
-            </wp:cNvGraphicFramePr>
-            <a:graphic xmlns:a="http://schemas.openxmlformats.org/drawingml/2006/main">
-              <a:graphicData uri="http://schemas.openxmlformats.org/drawingml/2006/picture">
-                <pic:pic xmlns:pic="http://schemas.openxmlformats.org/drawingml/2006/picture">
-                  <pic:nvPicPr>
-                    <pic:cNvPr id="1" name=""/>
-                    <pic:cNvPicPr/>
-                  </pic:nvPicPr>
-                  <pic:blipFill>
-                    <a:blip r:embed="rId21">
-                      <a:extLst>
-                        <a:ext uri="{28A0092B-C50C-407E-A947-70E740481C1C}">
-                          <a14:useLocalDpi xmlns:a14="http://schemas.microsoft.com/office/drawing/2010/main" val="0"/>
-                        </a:ext>
-                      </a:extLst>
-                    </a:blip>
-                    <a:stretch>
-                      <a:fillRect/>
-                    </a:stretch>
-                  </pic:blipFill>
-                  <pic:spPr>
-                    <a:xfrm>
-                      <a:off x="0" y="0"/>
-                      <a:ext cx="6626225" cy="2364105"/>
-                    </a:xfrm>
-                    <a:prstGeom prst="rect">
-                      <a:avLst/>
-                    </a:prstGeom>
-                    <a:solidFill>
-                      <a:srgbClr val="FFFFFF">
-                        <a:shade val="85000"/>
-                      </a:srgbClr>
-                    </a:solidFill>
-                    <a:ln w="88900" cap="sq">
-                      <a:solidFill>
-                        <a:srgbClr val="FFFFFF"/>
-                      </a:solidFill>
-                      <a:miter lim="800000"/>
-                    </a:ln>
-                    <a:effectLst>
-                      <a:outerShdw blurRad="55000" dist="18000" dir="5400000" algn="tl" rotWithShape="0">
-                        <a:srgbClr val="000000">
-                          <a:alpha val="40000"/>
-                        </a:srgbClr>
-                      </a:outerShdw>
-                    </a:effectLst>
-                    <a:scene3d>
-                      <a:camera prst="orthographicFront"/>
-                      <a:lightRig rig="twoPt" dir="t">
-                        <a:rot lat="0" lon="0" rev="7200000"/>
-                      </a:lightRig>
-                    </a:scene3d>
-                    <a:sp3d>
-                      <a:bevelT w="25400" h="19050"/>
-                      <a:contourClr>
-                        <a:srgbClr val="FFFFFF"/>
-                      </a:contourClr>
-                    </a:sp3d>
-                  </pic:spPr>
-                </pic:pic>
-              </a:graphicData>
-            </a:graphic>
-          </wp:anchor>
-        </w:drawing>
-      </w:r>
-    </w:p>
-    <w:p>
-      <w:pPr>
-        <w:rPr>
-          <w:sz w:val="32"/>
-          <w:szCs w:val="32"/>
-          <w:lang w:val="bg-BG"/>
-        </w:rPr>
-      </w:pPr>
-    </w:p>
-    <w:p>
-      <w:pPr>
-        <w:rPr>
-          <w:b/>
-          <w:sz w:val="32"/>
-          <w:szCs w:val="32"/>
-        </w:rPr>
-      </w:pPr>
-      <w:proofErr w:type="gramStart"/>
-      <w:r>
-        <w:rPr>
-          <w:b/>
-          <w:sz w:val="32"/>
-          <w:szCs w:val="32"/>
-        </w:rPr>
-        <w:t>Again</w:t>
-      </w:r>
-      <w:r>
-        <w:rPr>
-          <w:b/>
-          <w:sz w:val="32"/>
-          <w:szCs w:val="32"/>
-        </w:rPr>
-        <w:t>:</w:t>
-      </w:r>
-      <w:proofErr w:type="gramEnd"/>
-      <w:r>
-        <w:rPr>
-          <w:b/>
-          <w:sz w:val="32"/>
-          <w:szCs w:val="32"/>
-        </w:rPr>
-        <w:t xml:space="preserve"> zip the project without the </w:t>
-      </w:r>
-      <w:r>
-        <w:rPr>
-          <w:rStyle w:val="CodeChar"/>
-          <w:sz w:val="32"/>
-          <w:szCs w:val="32"/>
-        </w:rPr>
-        <w:t>node_modules</w:t>
-      </w:r>
-      <w:r>
-        <w:rPr>
-          <w:b/>
-          <w:noProof/>
-          <w:sz w:val="32"/>
-          <w:szCs w:val="32"/>
-        </w:rPr>
-        <w:t xml:space="preserve"> folder!!!</w:t>
-      </w:r>
-    </w:p>
-    <w:p>
-      <w:pPr>
-        <w:rPr>
-          <w:lang w:val="bg-BG"/>
-        </w:rPr>
-      </w:pPr>
     </w:p>
     <w:sectPr>
-      <w:headerReference w:type="default" r:id="rId22"/>
-      <w:footerReference w:type="default" r:id="rId23"/>
+      <w:headerReference w:type="default" r:id="rId21"/>
+      <w:footerReference w:type="default" r:id="rId22"/>
       <w:pgSz w:w="11909" w:h="16834" w:code="9"/>
       <w:pgMar w:top="567" w:right="737" w:bottom="1077" w:left="737" w:header="567" w:footer="794" w:gutter="0"/>
       <w:cols w:space="720"/>
@@ -6596,7 +6720,23 @@
                               <w:sz w:val="17"/>
                               <w:szCs w:val="17"/>
                             </w:rPr>
-                            <w:t xml:space="preserve">. Copyrighted document. Unauthorized copy, </w:t>
+                            <w:t xml:space="preserve">. </w:t>
+                          </w:r>
+                          <w:proofErr w:type="gramStart"/>
+                          <w:r>
+                            <w:rPr>
+                              <w:sz w:val="17"/>
+                              <w:szCs w:val="17"/>
+                            </w:rPr>
+                            <w:t>Copyrighted document.</w:t>
+                          </w:r>
+                          <w:proofErr w:type="gramEnd"/>
+                          <w:r>
+                            <w:rPr>
+                              <w:sz w:val="17"/>
+                              <w:szCs w:val="17"/>
+                            </w:rPr>
+                            <w:t xml:space="preserve"> Unauthorized copy, </w:t>
                           </w:r>
                           <w:proofErr w:type="gramStart"/>
                           <w:r>
@@ -7859,7 +7999,7 @@
           <wp:effectExtent l="0" t="0" r="0" b="5715"/>
           <wp:wrapSquare wrapText="bothSides"/>
           <wp:docPr id="1" name="Picture 1">
-            <a:hlinkClick xmlns:a="http://schemas.openxmlformats.org/drawingml/2006/main" r:id="rId22"/>
+            <a:hlinkClick xmlns:a="http://schemas.openxmlformats.org/drawingml/2006/main" r:id="rId2"/>
           </wp:docPr>
           <wp:cNvGraphicFramePr>
             <a:graphicFrameLocks xmlns:a="http://schemas.openxmlformats.org/drawingml/2006/main" noChangeAspect="1"/>
@@ -8129,7 +8269,7 @@
                               <w:sz w:val="18"/>
                               <w:szCs w:val="18"/>
                             </w:rPr>
-                            <w:t>7</w:t>
+                            <w:t>5</w:t>
                           </w:r>
                           <w:r>
                             <w:rPr>
@@ -8254,7 +8394,7 @@
                         <w:sz w:val="18"/>
                         <w:szCs w:val="18"/>
                       </w:rPr>
-                      <w:t>7</w:t>
+                      <w:t>5</w:t>
                     </w:r>
                     <w:r>
                       <w:rPr>
@@ -11073,7 +11213,7 @@
 </file>
 
 <file path=customXml/itemProps1.xml><?xml version="1.0" encoding="utf-8"?>
-<ds:datastoreItem xmlns:ds="http://schemas.openxmlformats.org/officeDocument/2006/customXml" ds:itemID="{77EDDFB9-8884-481F-A3CA-BB92F580F378}">
+<ds:datastoreItem xmlns:ds="http://schemas.openxmlformats.org/officeDocument/2006/customXml" ds:itemID="{B912773F-4BA1-4D57-9B25-EE0E18A4BF78}">
   <ds:schemaRefs>
     <ds:schemaRef ds:uri="http://schemas.openxmlformats.org/officeDocument/2006/bibliography"/>
   </ds:schemaRefs>

</xml_diff>